<commit_message>
Unit Test design complete
</commit_message>
<xml_diff>
--- a/DataSet/docs/Diseño de las pruebas unitarias.docx
+++ b/DataSet/docs/Diseño de las pruebas unitarias.docx
@@ -55,7 +55,7 @@
     </w:p>
     <w:tbl>
       <w:tblPr>
-        <w:tblW w:w="8495" w:type="dxa"/>
+        <w:tblW w:w="10893" w:type="dxa"/>
         <w:jc w:val="center"/>
         <w:tblCellMar>
           <w:top w:w="15" w:type="dxa"/>
@@ -67,11 +67,12 @@
       </w:tblPr>
       <w:tblGrid>
         <w:gridCol w:w="1842"/>
-        <w:gridCol w:w="2303"/>
-        <w:gridCol w:w="4350"/>
+        <w:gridCol w:w="1681"/>
+        <w:gridCol w:w="7370"/>
       </w:tblGrid>
       <w:tr>
         <w:trPr>
+          <w:trHeight w:val="242"/>
           <w:jc w:val="center"/>
         </w:trPr>
         <w:tc>
@@ -118,7 +119,7 @@
         </w:tc>
         <w:tc>
           <w:tcPr>
-            <w:tcW w:w="2303" w:type="dxa"/>
+            <w:tcW w:w="1681" w:type="dxa"/>
             <w:tcBorders>
               <w:top w:val="single" w:sz="8" w:space="0" w:color="000000"/>
               <w:left w:val="single" w:sz="8" w:space="0" w:color="000000"/>
@@ -160,7 +161,7 @@
         </w:tc>
         <w:tc>
           <w:tcPr>
-            <w:tcW w:w="4350" w:type="dxa"/>
+            <w:tcW w:w="7370" w:type="dxa"/>
             <w:tcBorders>
               <w:top w:val="single" w:sz="8" w:space="0" w:color="000000"/>
               <w:left w:val="single" w:sz="8" w:space="0" w:color="000000"/>
@@ -203,6 +204,7 @@
       </w:tr>
       <w:tr>
         <w:trPr>
+          <w:trHeight w:val="242"/>
           <w:jc w:val="center"/>
         </w:trPr>
         <w:tc>
@@ -246,7 +248,7 @@
         </w:tc>
         <w:tc>
           <w:tcPr>
-            <w:tcW w:w="2303" w:type="dxa"/>
+            <w:tcW w:w="1681" w:type="dxa"/>
             <w:tcBorders>
               <w:top w:val="single" w:sz="8" w:space="0" w:color="000000"/>
               <w:left w:val="single" w:sz="8" w:space="0" w:color="000000"/>
@@ -285,24 +287,25 @@
         </w:tc>
         <w:tc>
           <w:tcPr>
-            <w:tcW w:w="4350" w:type="dxa"/>
-            <w:tcBorders>
-              <w:top w:val="single" w:sz="8" w:space="0" w:color="000000"/>
-              <w:left w:val="single" w:sz="8" w:space="0" w:color="000000"/>
-              <w:bottom w:val="single" w:sz="8" w:space="0" w:color="000000"/>
-              <w:right w:val="single" w:sz="8" w:space="0" w:color="000000"/>
-            </w:tcBorders>
-            <w:tcMar>
-              <w:top w:w="100" w:type="dxa"/>
-              <w:left w:w="100" w:type="dxa"/>
-              <w:bottom w:w="100" w:type="dxa"/>
-              <w:right w:w="100" w:type="dxa"/>
-            </w:tcMar>
-            <w:hideMark/>
-          </w:tcPr>
-          <w:p>
-            <w:pPr>
-              <w:spacing w:after="0" w:line="240" w:lineRule="auto"/>
+            <w:tcW w:w="7370" w:type="dxa"/>
+            <w:tcBorders>
+              <w:top w:val="single" w:sz="8" w:space="0" w:color="000000"/>
+              <w:left w:val="single" w:sz="8" w:space="0" w:color="000000"/>
+              <w:bottom w:val="single" w:sz="8" w:space="0" w:color="000000"/>
+              <w:right w:val="single" w:sz="8" w:space="0" w:color="000000"/>
+            </w:tcBorders>
+            <w:tcMar>
+              <w:top w:w="100" w:type="dxa"/>
+              <w:left w:w="100" w:type="dxa"/>
+              <w:bottom w:w="100" w:type="dxa"/>
+              <w:right w:w="100" w:type="dxa"/>
+            </w:tcMar>
+            <w:hideMark/>
+          </w:tcPr>
+          <w:p>
+            <w:pPr>
+              <w:spacing w:after="0" w:line="240" w:lineRule="auto"/>
+              <w:jc w:val="center"/>
               <w:rPr>
                 <w:rFonts w:ascii="Arial" w:eastAsia="Times New Roman" w:hAnsi="Arial" w:cs="Arial"/>
                 <w:sz w:val="24"/>
@@ -325,6 +328,7 @@
       </w:tr>
       <w:tr>
         <w:trPr>
+          <w:trHeight w:val="1757"/>
           <w:jc w:val="center"/>
         </w:trPr>
         <w:tc>
@@ -378,7 +382,7 @@
         </w:tc>
         <w:tc>
           <w:tcPr>
-            <w:tcW w:w="2303" w:type="dxa"/>
+            <w:tcW w:w="1681" w:type="dxa"/>
             <w:tcBorders>
               <w:top w:val="single" w:sz="8" w:space="0" w:color="000000"/>
               <w:left w:val="single" w:sz="8" w:space="0" w:color="000000"/>
@@ -417,7 +421,7 @@
         </w:tc>
         <w:tc>
           <w:tcPr>
-            <w:tcW w:w="4350" w:type="dxa"/>
+            <w:tcW w:w="7370" w:type="dxa"/>
             <w:tcBorders>
               <w:top w:val="single" w:sz="8" w:space="0" w:color="000000"/>
               <w:left w:val="single" w:sz="8" w:space="0" w:color="000000"/>
@@ -443,13 +447,53 @@
                 <w:lang w:eastAsia="es-419"/>
               </w:rPr>
             </w:pPr>
-            <w:bookmarkStart w:id="0" w:name="_GoBack"/>
-            <w:bookmarkEnd w:id="0"/>
+            <w:r>
+              <w:rPr>
+                <w:noProof/>
+                <w:lang w:val="es-CO" w:eastAsia="es-CO"/>
+              </w:rPr>
+              <w:drawing>
+                <wp:inline distT="0" distB="0" distL="0" distR="0" wp14:anchorId="43614BCB" wp14:editId="699B4410">
+                  <wp:extent cx="3485515" cy="1237800"/>
+                  <wp:effectExtent l="0" t="0" r="635" b="635"/>
+                  <wp:docPr id="1" name="Imagen 1"/>
+                  <wp:cNvGraphicFramePr>
+                    <a:graphicFrameLocks xmlns:a="http://schemas.openxmlformats.org/drawingml/2006/main" noChangeAspect="1"/>
+                  </wp:cNvGraphicFramePr>
+                  <a:graphic xmlns:a="http://schemas.openxmlformats.org/drawingml/2006/main">
+                    <a:graphicData uri="http://schemas.openxmlformats.org/drawingml/2006/picture">
+                      <pic:pic xmlns:pic="http://schemas.openxmlformats.org/drawingml/2006/picture">
+                        <pic:nvPicPr>
+                          <pic:cNvPr id="1" name=""/>
+                          <pic:cNvPicPr/>
+                        </pic:nvPicPr>
+                        <pic:blipFill>
+                          <a:blip r:embed="rId4"/>
+                          <a:stretch>
+                            <a:fillRect/>
+                          </a:stretch>
+                        </pic:blipFill>
+                        <pic:spPr>
+                          <a:xfrm>
+                            <a:off x="0" y="0"/>
+                            <a:ext cx="3549313" cy="1260456"/>
+                          </a:xfrm>
+                          <a:prstGeom prst="rect">
+                            <a:avLst/>
+                          </a:prstGeom>
+                        </pic:spPr>
+                      </pic:pic>
+                    </a:graphicData>
+                  </a:graphic>
+                </wp:inline>
+              </w:drawing>
+            </w:r>
           </w:p>
         </w:tc>
       </w:tr>
       <w:tr>
         <w:trPr>
+          <w:trHeight w:val="2555"/>
           <w:jc w:val="center"/>
         </w:trPr>
         <w:tc>
@@ -503,7 +547,7 @@
         </w:tc>
         <w:tc>
           <w:tcPr>
-            <w:tcW w:w="2303" w:type="dxa"/>
+            <w:tcW w:w="1681" w:type="dxa"/>
             <w:tcBorders>
               <w:top w:val="single" w:sz="8" w:space="0" w:color="000000"/>
               <w:left w:val="single" w:sz="8" w:space="0" w:color="000000"/>
@@ -542,37 +586,78 @@
         </w:tc>
         <w:tc>
           <w:tcPr>
-            <w:tcW w:w="4350" w:type="dxa"/>
-            <w:tcBorders>
-              <w:top w:val="single" w:sz="8" w:space="0" w:color="000000"/>
-              <w:left w:val="single" w:sz="8" w:space="0" w:color="000000"/>
-              <w:bottom w:val="single" w:sz="8" w:space="0" w:color="000000"/>
-              <w:right w:val="single" w:sz="8" w:space="0" w:color="000000"/>
-            </w:tcBorders>
-            <w:tcMar>
-              <w:top w:w="100" w:type="dxa"/>
-              <w:left w:w="100" w:type="dxa"/>
-              <w:bottom w:w="100" w:type="dxa"/>
-              <w:right w:w="100" w:type="dxa"/>
-            </w:tcMar>
-            <w:hideMark/>
-          </w:tcPr>
-          <w:p>
-            <w:pPr>
-              <w:spacing w:after="0" w:line="240" w:lineRule="auto"/>
-              <w:rPr>
-                <w:rFonts w:ascii="Arial" w:eastAsia="Times New Roman" w:hAnsi="Arial" w:cs="Arial"/>
-                <w:sz w:val="24"/>
-                <w:szCs w:val="24"/>
-                <w:lang w:eastAsia="es-419"/>
-              </w:rPr>
-            </w:pPr>
+            <w:tcW w:w="7370" w:type="dxa"/>
+            <w:tcBorders>
+              <w:top w:val="single" w:sz="8" w:space="0" w:color="000000"/>
+              <w:left w:val="single" w:sz="8" w:space="0" w:color="000000"/>
+              <w:bottom w:val="single" w:sz="8" w:space="0" w:color="000000"/>
+              <w:right w:val="single" w:sz="8" w:space="0" w:color="000000"/>
+            </w:tcBorders>
+            <w:tcMar>
+              <w:top w:w="100" w:type="dxa"/>
+              <w:left w:w="100" w:type="dxa"/>
+              <w:bottom w:w="100" w:type="dxa"/>
+              <w:right w:w="100" w:type="dxa"/>
+            </w:tcMar>
+            <w:hideMark/>
+          </w:tcPr>
+          <w:p>
+            <w:pPr>
+              <w:spacing w:after="0" w:line="240" w:lineRule="auto"/>
+              <w:rPr>
+                <w:rFonts w:ascii="Arial" w:eastAsia="Times New Roman" w:hAnsi="Arial" w:cs="Arial"/>
+                <w:sz w:val="24"/>
+                <w:szCs w:val="24"/>
+                <w:lang w:eastAsia="es-419"/>
+              </w:rPr>
+            </w:pPr>
+            <w:r>
+              <w:rPr>
+                <w:noProof/>
+                <w:lang w:val="es-CO" w:eastAsia="es-CO"/>
+              </w:rPr>
+              <w:drawing>
+                <wp:inline distT="0" distB="0" distL="0" distR="0" wp14:anchorId="6AE86F01" wp14:editId="1780FF5C">
+                  <wp:extent cx="4552315" cy="1520293"/>
+                  <wp:effectExtent l="0" t="0" r="635" b="3810"/>
+                  <wp:docPr id="3" name="Imagen 3"/>
+                  <wp:cNvGraphicFramePr>
+                    <a:graphicFrameLocks xmlns:a="http://schemas.openxmlformats.org/drawingml/2006/main" noChangeAspect="1"/>
+                  </wp:cNvGraphicFramePr>
+                  <a:graphic xmlns:a="http://schemas.openxmlformats.org/drawingml/2006/main">
+                    <a:graphicData uri="http://schemas.openxmlformats.org/drawingml/2006/picture">
+                      <pic:pic xmlns:pic="http://schemas.openxmlformats.org/drawingml/2006/picture">
+                        <pic:nvPicPr>
+                          <pic:cNvPr id="1" name=""/>
+                          <pic:cNvPicPr/>
+                        </pic:nvPicPr>
+                        <pic:blipFill>
+                          <a:blip r:embed="rId5"/>
+                          <a:stretch>
+                            <a:fillRect/>
+                          </a:stretch>
+                        </pic:blipFill>
+                        <pic:spPr>
+                          <a:xfrm>
+                            <a:off x="0" y="0"/>
+                            <a:ext cx="4552623" cy="1520396"/>
+                          </a:xfrm>
+                          <a:prstGeom prst="rect">
+                            <a:avLst/>
+                          </a:prstGeom>
+                        </pic:spPr>
+                      </pic:pic>
+                    </a:graphicData>
+                  </a:graphic>
+                </wp:inline>
+              </w:drawing>
+            </w:r>
           </w:p>
         </w:tc>
       </w:tr>
       <w:tr>
         <w:trPr>
-          <w:trHeight w:val="463"/>
+          <w:trHeight w:val="416"/>
           <w:jc w:val="center"/>
         </w:trPr>
         <w:tc>
@@ -626,7 +711,7 @@
         </w:tc>
         <w:tc>
           <w:tcPr>
-            <w:tcW w:w="2303" w:type="dxa"/>
+            <w:tcW w:w="1681" w:type="dxa"/>
             <w:tcBorders>
               <w:top w:val="single" w:sz="8" w:space="0" w:color="000000"/>
               <w:left w:val="single" w:sz="8" w:space="0" w:color="000000"/>
@@ -665,147 +750,148 @@
         </w:tc>
         <w:tc>
           <w:tcPr>
-            <w:tcW w:w="4350" w:type="dxa"/>
-            <w:tcBorders>
-              <w:top w:val="single" w:sz="8" w:space="0" w:color="000000"/>
-              <w:left w:val="single" w:sz="8" w:space="0" w:color="000000"/>
-              <w:bottom w:val="single" w:sz="8" w:space="0" w:color="000000"/>
-              <w:right w:val="single" w:sz="8" w:space="0" w:color="000000"/>
-            </w:tcBorders>
-            <w:tcMar>
-              <w:top w:w="100" w:type="dxa"/>
-              <w:left w:w="100" w:type="dxa"/>
-              <w:bottom w:w="100" w:type="dxa"/>
-              <w:right w:w="100" w:type="dxa"/>
-            </w:tcMar>
-            <w:hideMark/>
-          </w:tcPr>
-          <w:p>
-            <w:pPr>
-              <w:spacing w:after="0" w:line="240" w:lineRule="auto"/>
-              <w:rPr>
-                <w:rFonts w:ascii="Arial" w:eastAsia="Times New Roman" w:hAnsi="Arial" w:cs="Arial"/>
-                <w:sz w:val="24"/>
-                <w:szCs w:val="24"/>
-                <w:lang w:eastAsia="es-419"/>
-              </w:rPr>
-            </w:pPr>
-          </w:p>
-        </w:tc>
-      </w:tr>
-      <w:tr>
-        <w:trPr>
-          <w:trHeight w:val="463"/>
-          <w:jc w:val="center"/>
-        </w:trPr>
-        <w:tc>
-          <w:tcPr>
-            <w:tcW w:w="1842" w:type="dxa"/>
-            <w:tcBorders>
-              <w:top w:val="single" w:sz="8" w:space="0" w:color="000000"/>
-              <w:left w:val="single" w:sz="8" w:space="0" w:color="000000"/>
-              <w:bottom w:val="single" w:sz="8" w:space="0" w:color="000000"/>
-              <w:right w:val="single" w:sz="8" w:space="0" w:color="000000"/>
-            </w:tcBorders>
-            <w:tcMar>
-              <w:top w:w="100" w:type="dxa"/>
-              <w:left w:w="100" w:type="dxa"/>
-              <w:bottom w:w="100" w:type="dxa"/>
-              <w:right w:w="100" w:type="dxa"/>
-            </w:tcMar>
-          </w:tcPr>
-          <w:p>
-            <w:pPr>
-              <w:spacing w:after="0" w:line="240" w:lineRule="auto"/>
-              <w:rPr>
-                <w:rFonts w:ascii="Arial" w:eastAsia="Times New Roman" w:hAnsi="Arial" w:cs="Arial"/>
-                <w:color w:val="000000"/>
-                <w:sz w:val="24"/>
-                <w:szCs w:val="24"/>
-                <w:lang w:eastAsia="es-419"/>
-              </w:rPr>
-            </w:pPr>
-            <w:r>
-              <w:rPr>
-                <w:rFonts w:ascii="Arial" w:eastAsia="Times New Roman" w:hAnsi="Arial" w:cs="Arial"/>
-                <w:color w:val="000000"/>
-                <w:sz w:val="24"/>
-                <w:szCs w:val="24"/>
-                <w:lang w:eastAsia="es-419"/>
-              </w:rPr>
-              <w:t>SetupScenary5</w:t>
-            </w:r>
-          </w:p>
-        </w:tc>
-        <w:tc>
-          <w:tcPr>
-            <w:tcW w:w="2303" w:type="dxa"/>
-            <w:tcBorders>
-              <w:top w:val="single" w:sz="8" w:space="0" w:color="000000"/>
-              <w:left w:val="single" w:sz="8" w:space="0" w:color="000000"/>
-              <w:bottom w:val="single" w:sz="8" w:space="0" w:color="000000"/>
-              <w:right w:val="single" w:sz="8" w:space="0" w:color="000000"/>
-            </w:tcBorders>
-            <w:tcMar>
-              <w:top w:w="100" w:type="dxa"/>
-              <w:left w:w="100" w:type="dxa"/>
-              <w:bottom w:w="100" w:type="dxa"/>
-              <w:right w:w="100" w:type="dxa"/>
-            </w:tcMar>
-          </w:tcPr>
-          <w:p>
-            <w:pPr>
-              <w:spacing w:after="0" w:line="240" w:lineRule="auto"/>
-              <w:rPr>
-                <w:rFonts w:ascii="Arial" w:eastAsia="Times New Roman" w:hAnsi="Arial" w:cs="Arial"/>
-                <w:color w:val="000000"/>
-                <w:sz w:val="24"/>
-                <w:szCs w:val="24"/>
-                <w:lang w:eastAsia="es-419"/>
-              </w:rPr>
-            </w:pPr>
-            <w:r>
-              <w:rPr>
-                <w:rFonts w:ascii="Arial" w:eastAsia="Times New Roman" w:hAnsi="Arial" w:cs="Arial"/>
-                <w:color w:val="000000"/>
-                <w:sz w:val="24"/>
-                <w:szCs w:val="24"/>
-                <w:lang w:eastAsia="es-419"/>
-              </w:rPr>
-              <w:t>ArbolAVLTest</w:t>
-            </w:r>
-          </w:p>
-        </w:tc>
-        <w:tc>
-          <w:tcPr>
-            <w:tcW w:w="4350" w:type="dxa"/>
-            <w:tcBorders>
-              <w:top w:val="single" w:sz="8" w:space="0" w:color="000000"/>
-              <w:left w:val="single" w:sz="8" w:space="0" w:color="000000"/>
-              <w:bottom w:val="single" w:sz="8" w:space="0" w:color="000000"/>
-              <w:right w:val="single" w:sz="8" w:space="0" w:color="000000"/>
-            </w:tcBorders>
-            <w:tcMar>
-              <w:top w:w="100" w:type="dxa"/>
-              <w:left w:w="100" w:type="dxa"/>
-              <w:bottom w:w="100" w:type="dxa"/>
-              <w:right w:w="100" w:type="dxa"/>
-            </w:tcMar>
-          </w:tcPr>
-          <w:p>
-            <w:pPr>
-              <w:spacing w:after="0" w:line="240" w:lineRule="auto"/>
-              <w:rPr>
-                <w:rFonts w:ascii="Arial" w:eastAsia="Times New Roman" w:hAnsi="Arial" w:cs="Arial"/>
-                <w:sz w:val="24"/>
-                <w:szCs w:val="24"/>
-                <w:lang w:eastAsia="es-419"/>
-              </w:rPr>
-            </w:pPr>
+            <w:tcW w:w="7370" w:type="dxa"/>
+            <w:tcBorders>
+              <w:top w:val="single" w:sz="8" w:space="0" w:color="000000"/>
+              <w:left w:val="single" w:sz="8" w:space="0" w:color="000000"/>
+              <w:bottom w:val="single" w:sz="8" w:space="0" w:color="000000"/>
+              <w:right w:val="single" w:sz="8" w:space="0" w:color="000000"/>
+            </w:tcBorders>
+            <w:tcMar>
+              <w:top w:w="100" w:type="dxa"/>
+              <w:left w:w="100" w:type="dxa"/>
+              <w:bottom w:w="100" w:type="dxa"/>
+              <w:right w:w="100" w:type="dxa"/>
+            </w:tcMar>
+            <w:hideMark/>
+          </w:tcPr>
+          <w:p>
+            <w:pPr>
+              <w:spacing w:after="0" w:line="240" w:lineRule="auto"/>
+              <w:rPr>
+                <w:rFonts w:ascii="Arial" w:eastAsia="Times New Roman" w:hAnsi="Arial" w:cs="Arial"/>
+                <w:sz w:val="24"/>
+                <w:szCs w:val="24"/>
+                <w:lang w:eastAsia="es-419"/>
+              </w:rPr>
+            </w:pPr>
+            <w:r>
+              <w:rPr>
+                <w:noProof/>
+                <w:lang w:val="es-CO" w:eastAsia="es-CO"/>
+              </w:rPr>
+              <w:drawing>
+                <wp:inline distT="0" distB="0" distL="0" distR="0" wp14:anchorId="03E8F943" wp14:editId="04BB13CA">
+                  <wp:extent cx="4304665" cy="1699290"/>
+                  <wp:effectExtent l="0" t="0" r="635" b="0"/>
+                  <wp:docPr id="4" name="Imagen 4"/>
+                  <wp:cNvGraphicFramePr>
+                    <a:graphicFrameLocks xmlns:a="http://schemas.openxmlformats.org/drawingml/2006/main" noChangeAspect="1"/>
+                  </wp:cNvGraphicFramePr>
+                  <a:graphic xmlns:a="http://schemas.openxmlformats.org/drawingml/2006/main">
+                    <a:graphicData uri="http://schemas.openxmlformats.org/drawingml/2006/picture">
+                      <pic:pic xmlns:pic="http://schemas.openxmlformats.org/drawingml/2006/picture">
+                        <pic:nvPicPr>
+                          <pic:cNvPr id="1" name=""/>
+                          <pic:cNvPicPr/>
+                        </pic:nvPicPr>
+                        <pic:blipFill>
+                          <a:blip r:embed="rId6"/>
+                          <a:stretch>
+                            <a:fillRect/>
+                          </a:stretch>
+                        </pic:blipFill>
+                        <pic:spPr>
+                          <a:xfrm>
+                            <a:off x="0" y="0"/>
+                            <a:ext cx="4311054" cy="1701812"/>
+                          </a:xfrm>
+                          <a:prstGeom prst="rect">
+                            <a:avLst/>
+                          </a:prstGeom>
+                        </pic:spPr>
+                      </pic:pic>
+                    </a:graphicData>
+                  </a:graphic>
+                </wp:inline>
+              </w:drawing>
+            </w:r>
           </w:p>
         </w:tc>
       </w:tr>
     </w:tbl>
+    <w:p>
+      <w:pPr>
+        <w:pStyle w:val="Ttulo1"/>
+        <w:rPr>
+          <w:rFonts w:ascii="Arial" w:hAnsi="Arial" w:cs="Arial"/>
+          <w:sz w:val="24"/>
+          <w:szCs w:val="24"/>
+          <w:lang w:val="es-ES"/>
+        </w:rPr>
+      </w:pPr>
+    </w:p>
+    <w:p>
+      <w:pPr>
+        <w:pStyle w:val="Ttulo1"/>
+        <w:rPr>
+          <w:rFonts w:ascii="Arial" w:hAnsi="Arial" w:cs="Arial"/>
+          <w:sz w:val="24"/>
+          <w:szCs w:val="24"/>
+          <w:lang w:val="es-ES"/>
+        </w:rPr>
+      </w:pPr>
+    </w:p>
+    <w:p>
+      <w:pPr>
+        <w:rPr>
+          <w:u w:val="single"/>
+          <w:lang w:val="es-ES"/>
+        </w:rPr>
+      </w:pPr>
+    </w:p>
+    <w:p>
+      <w:pPr>
+        <w:rPr>
+          <w:lang w:val="es-ES"/>
+        </w:rPr>
+      </w:pPr>
+    </w:p>
+    <w:p>
+      <w:pPr>
+        <w:rPr>
+          <w:lang w:val="es-ES"/>
+        </w:rPr>
+      </w:pPr>
+    </w:p>
+    <w:p>
+      <w:pPr>
+        <w:rPr>
+          <w:lang w:val="es-ES"/>
+        </w:rPr>
+      </w:pPr>
+    </w:p>
+    <w:p>
+      <w:pPr>
+        <w:rPr>
+          <w:lang w:val="es-ES"/>
+        </w:rPr>
+      </w:pPr>
+    </w:p>
+    <w:p>
+      <w:pPr>
+        <w:rPr>
+          <w:lang w:val="es-ES"/>
+        </w:rPr>
+      </w:pPr>
+    </w:p>
+    <w:p>
+      <w:pPr>
+        <w:rPr>
+          <w:lang w:val="es-ES"/>
+        </w:rPr>
+      </w:pPr>
+    </w:p>
     <w:p>
       <w:pPr>
         <w:pStyle w:val="Ttulo1"/>
@@ -1323,16 +1409,7 @@
                 <w:szCs w:val="24"/>
                 <w:lang w:val="es-CO"/>
               </w:rPr>
-              <w:t>/1.jpg", "Cali", 166.0,"2GOZO453"</w:t>
-            </w:r>
-            <w:r>
-              <w:rPr>
-                <w:rFonts w:ascii="Arial" w:hAnsi="Arial" w:cs="Arial"/>
-                <w:sz w:val="24"/>
-                <w:szCs w:val="24"/>
-                <w:lang w:val="es-CO"/>
-              </w:rPr>
-              <w:t>;</w:t>
+              <w:t>/1.jpg", "Cali", 166.0,"2GOZO453";</w:t>
             </w:r>
           </w:p>
           <w:p>
@@ -1530,9 +1607,9 @@
       <w:tblGrid>
         <w:gridCol w:w="1214"/>
         <w:gridCol w:w="1054"/>
-        <w:gridCol w:w="2352"/>
-        <w:gridCol w:w="2024"/>
-        <w:gridCol w:w="1840"/>
+        <w:gridCol w:w="1842"/>
+        <w:gridCol w:w="2391"/>
+        <w:gridCol w:w="1983"/>
       </w:tblGrid>
       <w:tr>
         <w:trPr>
@@ -1637,7 +1714,7 @@
                 <w:szCs w:val="24"/>
                 <w:lang w:eastAsia="es-419"/>
               </w:rPr>
-              <w:t xml:space="preserve"> Automáticamente balancea equilibra el árbol AVL.</w:t>
+              <w:t xml:space="preserve"> </w:t>
             </w:r>
           </w:p>
         </w:tc>
@@ -2025,17 +2102,7 @@
                 <w:szCs w:val="24"/>
                 <w:lang w:eastAsia="es-419"/>
               </w:rPr>
-              <w:t>Person2</w:t>
-            </w:r>
-            <w:r>
-              <w:rPr>
-                <w:rFonts w:ascii="Arial" w:eastAsia="Times New Roman" w:hAnsi="Arial" w:cs="Arial"/>
-                <w:color w:val="000000"/>
-                <w:sz w:val="24"/>
-                <w:szCs w:val="24"/>
-                <w:lang w:eastAsia="es-419"/>
-              </w:rPr>
-              <w:t xml:space="preserve"> = </w:t>
+              <w:t xml:space="preserve">Person2 = </w:t>
             </w:r>
             <w:r>
               <w:rPr>
@@ -2112,25 +2179,7 @@
                 <w:szCs w:val="24"/>
                 <w:lang w:val="es-CO"/>
               </w:rPr>
-              <w:t xml:space="preserve"> </w:t>
-            </w:r>
-            <w:r>
-              <w:rPr>
-                <w:rFonts w:ascii="Arial" w:hAnsi="Arial" w:cs="Arial"/>
-                <w:sz w:val="24"/>
-                <w:szCs w:val="24"/>
-                <w:lang w:val="es-CO"/>
-              </w:rPr>
-              <w:t>=” Juan</w:t>
-            </w:r>
-            <w:r>
-              <w:rPr>
-                <w:rFonts w:ascii="Arial" w:hAnsi="Arial" w:cs="Arial"/>
-                <w:sz w:val="24"/>
-                <w:szCs w:val="24"/>
-                <w:lang w:val="es-CO"/>
-              </w:rPr>
-              <w:t>”</w:t>
+              <w:t xml:space="preserve"> =” Juan”</w:t>
             </w:r>
           </w:p>
           <w:p>
@@ -2256,7 +2305,6 @@
                 <w:szCs w:val="24"/>
                 <w:lang w:eastAsia="es-419"/>
               </w:rPr>
-              <w:lastRenderedPageBreak/>
               <w:t>ArbolAVL</w:t>
             </w:r>
           </w:p>
@@ -2357,7 +2405,7 @@
                 <w:szCs w:val="24"/>
                 <w:lang w:eastAsia="es-419"/>
               </w:rPr>
-              <w:t>3</w:t>
+              <w:t>2</w:t>
             </w:r>
           </w:p>
         </w:tc>
@@ -2533,302 +2581,7 @@
                 <w:szCs w:val="24"/>
                 <w:lang w:eastAsia="es-419"/>
               </w:rPr>
-              <w:t>correctamente a la izquierda y balancea.</w:t>
-            </w:r>
-          </w:p>
-        </w:tc>
-      </w:tr>
-      <w:tr>
-        <w:tc>
-          <w:tcPr>
-            <w:tcW w:w="1147" w:type="dxa"/>
-            <w:tcBorders>
-              <w:top w:val="single" w:sz="8" w:space="0" w:color="000000"/>
-              <w:left w:val="single" w:sz="8" w:space="0" w:color="000000"/>
-              <w:bottom w:val="single" w:sz="8" w:space="0" w:color="000000"/>
-              <w:right w:val="single" w:sz="8" w:space="0" w:color="000000"/>
-            </w:tcBorders>
-            <w:tcMar>
-              <w:top w:w="100" w:type="dxa"/>
-              <w:left w:w="100" w:type="dxa"/>
-              <w:bottom w:w="100" w:type="dxa"/>
-              <w:right w:w="100" w:type="dxa"/>
-            </w:tcMar>
-            <w:hideMark/>
-          </w:tcPr>
-          <w:p>
-            <w:pPr>
-              <w:spacing w:after="0" w:line="240" w:lineRule="auto"/>
-              <w:rPr>
-                <w:rFonts w:ascii="Arial" w:eastAsia="Times New Roman" w:hAnsi="Arial" w:cs="Arial"/>
-                <w:sz w:val="24"/>
-                <w:szCs w:val="24"/>
-                <w:lang w:eastAsia="es-419"/>
-              </w:rPr>
-            </w:pPr>
-            <w:r>
-              <w:rPr>
-                <w:rFonts w:ascii="Arial" w:eastAsia="Times New Roman" w:hAnsi="Arial" w:cs="Arial"/>
-                <w:color w:val="000000"/>
-                <w:sz w:val="24"/>
-                <w:szCs w:val="24"/>
-                <w:lang w:eastAsia="es-419"/>
-              </w:rPr>
-              <w:t>ArbolAVL</w:t>
-            </w:r>
-          </w:p>
-        </w:tc>
-        <w:tc>
-          <w:tcPr>
-            <w:tcW w:w="911" w:type="dxa"/>
-            <w:tcBorders>
-              <w:top w:val="single" w:sz="8" w:space="0" w:color="000000"/>
-              <w:left w:val="single" w:sz="8" w:space="0" w:color="000000"/>
-              <w:bottom w:val="single" w:sz="8" w:space="0" w:color="000000"/>
-              <w:right w:val="single" w:sz="8" w:space="0" w:color="000000"/>
-            </w:tcBorders>
-            <w:tcMar>
-              <w:top w:w="100" w:type="dxa"/>
-              <w:left w:w="100" w:type="dxa"/>
-              <w:bottom w:w="100" w:type="dxa"/>
-              <w:right w:w="100" w:type="dxa"/>
-            </w:tcMar>
-            <w:hideMark/>
-          </w:tcPr>
-          <w:p>
-            <w:pPr>
-              <w:spacing w:after="0" w:line="240" w:lineRule="auto"/>
-              <w:rPr>
-                <w:rFonts w:ascii="Arial" w:eastAsia="Times New Roman" w:hAnsi="Arial" w:cs="Arial"/>
-                <w:sz w:val="24"/>
-                <w:szCs w:val="24"/>
-                <w:lang w:eastAsia="es-419"/>
-              </w:rPr>
-            </w:pPr>
-            <w:proofErr w:type="spellStart"/>
-            <w:r>
-              <w:rPr>
-                <w:rFonts w:ascii="Arial" w:eastAsia="Times New Roman" w:hAnsi="Arial" w:cs="Arial"/>
-                <w:color w:val="000000"/>
-                <w:sz w:val="24"/>
-                <w:szCs w:val="24"/>
-                <w:lang w:eastAsia="es-419"/>
-              </w:rPr>
-              <w:t>add</w:t>
-            </w:r>
-            <w:proofErr w:type="spellEnd"/>
-          </w:p>
-        </w:tc>
-        <w:tc>
-          <w:tcPr>
-            <w:tcW w:w="2352" w:type="dxa"/>
-            <w:tcBorders>
-              <w:top w:val="single" w:sz="8" w:space="0" w:color="000000"/>
-              <w:left w:val="single" w:sz="8" w:space="0" w:color="000000"/>
-              <w:bottom w:val="single" w:sz="8" w:space="0" w:color="000000"/>
-              <w:right w:val="single" w:sz="8" w:space="0" w:color="000000"/>
-            </w:tcBorders>
-            <w:tcMar>
-              <w:top w:w="100" w:type="dxa"/>
-              <w:left w:w="100" w:type="dxa"/>
-              <w:bottom w:w="100" w:type="dxa"/>
-              <w:right w:w="100" w:type="dxa"/>
-            </w:tcMar>
-            <w:hideMark/>
-          </w:tcPr>
-          <w:p>
-            <w:pPr>
-              <w:spacing w:after="0" w:line="240" w:lineRule="auto"/>
-              <w:rPr>
-                <w:rFonts w:ascii="Arial" w:eastAsia="Times New Roman" w:hAnsi="Arial" w:cs="Arial"/>
-                <w:sz w:val="24"/>
-                <w:szCs w:val="24"/>
-                <w:lang w:eastAsia="es-419"/>
-              </w:rPr>
-            </w:pPr>
-            <w:r>
-              <w:rPr>
-                <w:rFonts w:ascii="Arial" w:eastAsia="Times New Roman" w:hAnsi="Arial" w:cs="Arial"/>
-                <w:color w:val="000000"/>
-                <w:sz w:val="24"/>
-                <w:szCs w:val="24"/>
-                <w:lang w:eastAsia="es-419"/>
-              </w:rPr>
-              <w:t>SetupScenary4</w:t>
-            </w:r>
-          </w:p>
-        </w:tc>
-        <w:tc>
-          <w:tcPr>
-            <w:tcW w:w="0" w:type="auto"/>
-            <w:tcBorders>
-              <w:top w:val="single" w:sz="8" w:space="0" w:color="000000"/>
-              <w:left w:val="single" w:sz="8" w:space="0" w:color="000000"/>
-              <w:bottom w:val="single" w:sz="8" w:space="0" w:color="000000"/>
-              <w:right w:val="single" w:sz="8" w:space="0" w:color="000000"/>
-            </w:tcBorders>
-            <w:tcMar>
-              <w:top w:w="100" w:type="dxa"/>
-              <w:left w:w="100" w:type="dxa"/>
-              <w:bottom w:w="100" w:type="dxa"/>
-              <w:right w:w="100" w:type="dxa"/>
-            </w:tcMar>
-            <w:hideMark/>
-          </w:tcPr>
-          <w:p>
-            <w:pPr>
-              <w:autoSpaceDE w:val="0"/>
-              <w:autoSpaceDN w:val="0"/>
-              <w:adjustRightInd w:val="0"/>
-              <w:spacing w:after="0" w:line="240" w:lineRule="auto"/>
-              <w:rPr>
-                <w:rFonts w:ascii="Arial" w:hAnsi="Arial" w:cs="Arial"/>
-                <w:sz w:val="24"/>
-                <w:szCs w:val="24"/>
-                <w:lang w:val="es-CO"/>
-              </w:rPr>
-            </w:pPr>
-            <w:r>
-              <w:rPr>
-                <w:rFonts w:ascii="Arial" w:hAnsi="Arial" w:cs="Arial"/>
-                <w:sz w:val="24"/>
-                <w:szCs w:val="24"/>
-                <w:lang w:val="es-CO"/>
-              </w:rPr>
-              <w:t>Person4 = "Diego", "Juan", 20, "1/4/2002", "</w:t>
-            </w:r>
-            <w:proofErr w:type="spellStart"/>
-            <w:r>
-              <w:rPr>
-                <w:rFonts w:ascii="Arial" w:hAnsi="Arial" w:cs="Arial"/>
-                <w:sz w:val="24"/>
-                <w:szCs w:val="24"/>
-                <w:lang w:val="es-CO"/>
-              </w:rPr>
-              <w:t>photos</w:t>
-            </w:r>
-            <w:proofErr w:type="spellEnd"/>
-            <w:r>
-              <w:rPr>
-                <w:rFonts w:ascii="Arial" w:hAnsi="Arial" w:cs="Arial"/>
-                <w:sz w:val="24"/>
-                <w:szCs w:val="24"/>
-                <w:lang w:val="es-CO"/>
-              </w:rPr>
-              <w:t>/22.jpg", "Cali", 167.0, "2GOZO456"</w:t>
-            </w:r>
-          </w:p>
-          <w:p>
-            <w:pPr>
-              <w:autoSpaceDE w:val="0"/>
-              <w:autoSpaceDN w:val="0"/>
-              <w:adjustRightInd w:val="0"/>
-              <w:spacing w:after="0" w:line="240" w:lineRule="auto"/>
-              <w:rPr>
-                <w:rFonts w:ascii="Arial" w:hAnsi="Arial" w:cs="Arial"/>
-                <w:sz w:val="24"/>
-                <w:szCs w:val="24"/>
-                <w:lang w:val="es-CO"/>
-              </w:rPr>
-            </w:pPr>
-          </w:p>
-          <w:p>
-            <w:pPr>
-              <w:autoSpaceDE w:val="0"/>
-              <w:autoSpaceDN w:val="0"/>
-              <w:adjustRightInd w:val="0"/>
-              <w:spacing w:after="0" w:line="240" w:lineRule="auto"/>
-              <w:rPr>
-                <w:rFonts w:ascii="Arial" w:hAnsi="Arial" w:cs="Arial"/>
-                <w:sz w:val="24"/>
-                <w:szCs w:val="24"/>
-                <w:lang w:val="es-CO"/>
-              </w:rPr>
-            </w:pPr>
-            <w:proofErr w:type="spellStart"/>
-            <w:r>
-              <w:rPr>
-                <w:rFonts w:ascii="Arial" w:hAnsi="Arial" w:cs="Arial"/>
-                <w:sz w:val="24"/>
-                <w:szCs w:val="24"/>
-                <w:lang w:val="es-CO"/>
-              </w:rPr>
-              <w:t>Cmp</w:t>
-            </w:r>
-            <w:proofErr w:type="spellEnd"/>
-            <w:r>
-              <w:rPr>
-                <w:rFonts w:ascii="Arial" w:hAnsi="Arial" w:cs="Arial"/>
-                <w:sz w:val="24"/>
-                <w:szCs w:val="24"/>
-                <w:lang w:val="es-CO"/>
-              </w:rPr>
-              <w:t xml:space="preserve"> = “Diego”</w:t>
-            </w:r>
-          </w:p>
-          <w:p>
-            <w:pPr>
-              <w:autoSpaceDE w:val="0"/>
-              <w:autoSpaceDN w:val="0"/>
-              <w:adjustRightInd w:val="0"/>
-              <w:spacing w:after="0" w:line="240" w:lineRule="auto"/>
-              <w:rPr>
-                <w:rFonts w:ascii="Arial" w:hAnsi="Arial" w:cs="Arial"/>
-                <w:sz w:val="24"/>
-                <w:szCs w:val="24"/>
-                <w:u w:val="single"/>
-                <w:lang w:val="es-CO"/>
-              </w:rPr>
-            </w:pPr>
-          </w:p>
-        </w:tc>
-        <w:tc>
-          <w:tcPr>
-            <w:tcW w:w="0" w:type="auto"/>
-            <w:tcBorders>
-              <w:top w:val="single" w:sz="8" w:space="0" w:color="000000"/>
-              <w:left w:val="single" w:sz="8" w:space="0" w:color="000000"/>
-              <w:bottom w:val="single" w:sz="8" w:space="0" w:color="000000"/>
-              <w:right w:val="single" w:sz="8" w:space="0" w:color="000000"/>
-            </w:tcBorders>
-            <w:tcMar>
-              <w:top w:w="100" w:type="dxa"/>
-              <w:left w:w="100" w:type="dxa"/>
-              <w:bottom w:w="100" w:type="dxa"/>
-              <w:right w:w="100" w:type="dxa"/>
-            </w:tcMar>
-            <w:hideMark/>
-          </w:tcPr>
-          <w:p>
-            <w:pPr>
-              <w:spacing w:after="0" w:line="240" w:lineRule="auto"/>
-              <w:rPr>
-                <w:rFonts w:ascii="Arial" w:eastAsia="Times New Roman" w:hAnsi="Arial" w:cs="Arial"/>
-                <w:sz w:val="24"/>
-                <w:szCs w:val="24"/>
-                <w:u w:val="single"/>
-                <w:lang w:eastAsia="es-419"/>
-              </w:rPr>
-            </w:pPr>
-            <w:r>
-              <w:rPr>
-                <w:rFonts w:ascii="Arial" w:eastAsia="Times New Roman" w:hAnsi="Arial" w:cs="Arial"/>
-                <w:color w:val="000000"/>
-                <w:sz w:val="24"/>
-                <w:szCs w:val="24"/>
-                <w:lang w:eastAsia="es-419"/>
-              </w:rPr>
-              <w:t xml:space="preserve">Añade una persona </w:t>
-            </w:r>
-            <w:r>
-              <w:rPr>
-                <w:rFonts w:ascii="Arial" w:eastAsia="Times New Roman" w:hAnsi="Arial" w:cs="Arial"/>
-                <w:color w:val="000000"/>
-                <w:sz w:val="24"/>
-                <w:szCs w:val="24"/>
-                <w:lang w:eastAsia="es-419"/>
-              </w:rPr>
-              <w:t>correctamente y mantiene el árbol equilibrado.</w:t>
+              <w:t>correctamente a la izquierda.</w:t>
             </w:r>
           </w:p>
         </w:tc>
@@ -2841,6 +2594,1568 @@
           <w:sz w:val="24"/>
           <w:szCs w:val="24"/>
           <w:lang w:val="es-ES"/>
+        </w:rPr>
+      </w:pPr>
+    </w:p>
+    <w:p>
+      <w:pPr>
+        <w:rPr>
+          <w:rFonts w:ascii="Arial" w:hAnsi="Arial" w:cs="Arial"/>
+          <w:sz w:val="24"/>
+          <w:szCs w:val="24"/>
+          <w:u w:val="single"/>
+        </w:rPr>
+      </w:pPr>
+    </w:p>
+    <w:p>
+      <w:pPr>
+        <w:rPr>
+          <w:rFonts w:ascii="Arial" w:hAnsi="Arial" w:cs="Arial"/>
+          <w:sz w:val="24"/>
+          <w:szCs w:val="24"/>
+          <w:u w:val="single"/>
+        </w:rPr>
+      </w:pPr>
+    </w:p>
+    <w:p>
+      <w:pPr>
+        <w:rPr>
+          <w:rFonts w:ascii="Arial" w:hAnsi="Arial" w:cs="Arial"/>
+          <w:sz w:val="24"/>
+          <w:szCs w:val="24"/>
+          <w:u w:val="single"/>
+        </w:rPr>
+      </w:pPr>
+    </w:p>
+    <w:p>
+      <w:pPr>
+        <w:rPr>
+          <w:rFonts w:ascii="Arial" w:hAnsi="Arial" w:cs="Arial"/>
+          <w:sz w:val="24"/>
+          <w:szCs w:val="24"/>
+          <w:u w:val="single"/>
+        </w:rPr>
+      </w:pPr>
+    </w:p>
+    <w:tbl>
+      <w:tblPr>
+        <w:tblW w:w="0" w:type="auto"/>
+        <w:tblCellMar>
+          <w:top w:w="15" w:type="dxa"/>
+          <w:left w:w="15" w:type="dxa"/>
+          <w:bottom w:w="15" w:type="dxa"/>
+          <w:right w:w="15" w:type="dxa"/>
+        </w:tblCellMar>
+        <w:tblLook w:val="04A0" w:firstRow="1" w:lastRow="0" w:firstColumn="1" w:lastColumn="0" w:noHBand="0" w:noVBand="1"/>
+      </w:tblPr>
+      <w:tblGrid>
+        <w:gridCol w:w="1214"/>
+        <w:gridCol w:w="1054"/>
+        <w:gridCol w:w="1842"/>
+        <w:gridCol w:w="1683"/>
+        <w:gridCol w:w="2691"/>
+      </w:tblGrid>
+      <w:tr>
+        <w:trPr>
+          <w:trHeight w:val="400"/>
+        </w:trPr>
+        <w:tc>
+          <w:tcPr>
+            <w:tcW w:w="0" w:type="auto"/>
+            <w:gridSpan w:val="5"/>
+            <w:tcBorders>
+              <w:top w:val="single" w:sz="8" w:space="0" w:color="000000"/>
+              <w:left w:val="single" w:sz="8" w:space="0" w:color="000000"/>
+              <w:bottom w:val="single" w:sz="8" w:space="0" w:color="000000"/>
+              <w:right w:val="single" w:sz="8" w:space="0" w:color="000000"/>
+            </w:tcBorders>
+            <w:tcMar>
+              <w:top w:w="100" w:type="dxa"/>
+              <w:left w:w="100" w:type="dxa"/>
+              <w:bottom w:w="100" w:type="dxa"/>
+              <w:right w:w="100" w:type="dxa"/>
+            </w:tcMar>
+            <w:hideMark/>
+          </w:tcPr>
+          <w:p>
+            <w:pPr>
+              <w:spacing w:after="0" w:line="240" w:lineRule="auto"/>
+              <w:rPr>
+                <w:rFonts w:ascii="Arial" w:eastAsia="Times New Roman" w:hAnsi="Arial" w:cs="Arial"/>
+                <w:sz w:val="24"/>
+                <w:szCs w:val="24"/>
+                <w:u w:val="single"/>
+                <w:lang w:eastAsia="es-419"/>
+              </w:rPr>
+            </w:pPr>
+            <w:r>
+              <w:rPr>
+                <w:rFonts w:ascii="Arial" w:eastAsia="Times New Roman" w:hAnsi="Arial" w:cs="Arial"/>
+                <w:b/>
+                <w:bCs/>
+                <w:color w:val="000000"/>
+                <w:sz w:val="24"/>
+                <w:szCs w:val="24"/>
+                <w:lang w:eastAsia="es-419"/>
+              </w:rPr>
+              <w:t>Objetivo de la Prueba:</w:t>
+            </w:r>
+            <w:r>
+              <w:rPr>
+                <w:rFonts w:ascii="Arial" w:eastAsia="Times New Roman" w:hAnsi="Arial" w:cs="Arial"/>
+                <w:color w:val="000000"/>
+                <w:sz w:val="24"/>
+                <w:szCs w:val="24"/>
+                <w:lang w:eastAsia="es-419"/>
+              </w:rPr>
+              <w:t xml:space="preserve"> Validar que </w:t>
+            </w:r>
+            <w:r>
+              <w:rPr>
+                <w:rFonts w:ascii="Arial" w:eastAsia="Times New Roman" w:hAnsi="Arial" w:cs="Arial"/>
+                <w:color w:val="000000"/>
+                <w:sz w:val="24"/>
+                <w:szCs w:val="24"/>
+                <w:lang w:eastAsia="es-419"/>
+              </w:rPr>
+              <w:t xml:space="preserve">se elimina </w:t>
+            </w:r>
+            <w:r>
+              <w:rPr>
+                <w:rFonts w:ascii="Arial" w:eastAsia="Times New Roman" w:hAnsi="Arial" w:cs="Arial"/>
+                <w:color w:val="000000"/>
+                <w:sz w:val="24"/>
+                <w:szCs w:val="24"/>
+                <w:lang w:eastAsia="es-419"/>
+              </w:rPr>
+              <w:t>correctamente</w:t>
+            </w:r>
+            <w:r>
+              <w:rPr>
+                <w:rFonts w:ascii="Arial" w:eastAsia="Times New Roman" w:hAnsi="Arial" w:cs="Arial"/>
+                <w:color w:val="000000"/>
+                <w:sz w:val="24"/>
+                <w:szCs w:val="24"/>
+                <w:lang w:eastAsia="es-419"/>
+              </w:rPr>
+              <w:t xml:space="preserve"> una persona.</w:t>
+            </w:r>
+          </w:p>
+        </w:tc>
+      </w:tr>
+      <w:tr>
+        <w:trPr>
+          <w:trHeight w:val="670"/>
+        </w:trPr>
+        <w:tc>
+          <w:tcPr>
+            <w:tcW w:w="0" w:type="auto"/>
+            <w:tcBorders>
+              <w:top w:val="single" w:sz="8" w:space="0" w:color="000000"/>
+              <w:left w:val="single" w:sz="8" w:space="0" w:color="000000"/>
+              <w:bottom w:val="single" w:sz="8" w:space="0" w:color="000000"/>
+              <w:right w:val="single" w:sz="8" w:space="0" w:color="000000"/>
+            </w:tcBorders>
+            <w:shd w:val="clear" w:color="auto" w:fill="EFEFEF"/>
+            <w:tcMar>
+              <w:top w:w="100" w:type="dxa"/>
+              <w:left w:w="100" w:type="dxa"/>
+              <w:bottom w:w="100" w:type="dxa"/>
+              <w:right w:w="100" w:type="dxa"/>
+            </w:tcMar>
+            <w:hideMark/>
+          </w:tcPr>
+          <w:p>
+            <w:pPr>
+              <w:spacing w:after="0" w:line="240" w:lineRule="auto"/>
+              <w:rPr>
+                <w:rFonts w:ascii="Arial" w:eastAsia="Times New Roman" w:hAnsi="Arial" w:cs="Arial"/>
+                <w:sz w:val="24"/>
+                <w:szCs w:val="24"/>
+                <w:lang w:eastAsia="es-419"/>
+              </w:rPr>
+            </w:pPr>
+            <w:r>
+              <w:rPr>
+                <w:rFonts w:ascii="Arial" w:eastAsia="Times New Roman" w:hAnsi="Arial" w:cs="Arial"/>
+                <w:b/>
+                <w:bCs/>
+                <w:color w:val="000000"/>
+                <w:sz w:val="24"/>
+                <w:szCs w:val="24"/>
+                <w:lang w:eastAsia="es-419"/>
+              </w:rPr>
+              <w:t>Clase</w:t>
+            </w:r>
+          </w:p>
+        </w:tc>
+        <w:tc>
+          <w:tcPr>
+            <w:tcW w:w="0" w:type="auto"/>
+            <w:tcBorders>
+              <w:top w:val="single" w:sz="8" w:space="0" w:color="000000"/>
+              <w:left w:val="single" w:sz="8" w:space="0" w:color="000000"/>
+              <w:bottom w:val="single" w:sz="8" w:space="0" w:color="000000"/>
+              <w:right w:val="single" w:sz="8" w:space="0" w:color="000000"/>
+            </w:tcBorders>
+            <w:shd w:val="clear" w:color="auto" w:fill="EFEFEF"/>
+            <w:tcMar>
+              <w:top w:w="100" w:type="dxa"/>
+              <w:left w:w="100" w:type="dxa"/>
+              <w:bottom w:w="100" w:type="dxa"/>
+              <w:right w:w="100" w:type="dxa"/>
+            </w:tcMar>
+            <w:hideMark/>
+          </w:tcPr>
+          <w:p>
+            <w:pPr>
+              <w:spacing w:after="0" w:line="240" w:lineRule="auto"/>
+              <w:rPr>
+                <w:rFonts w:ascii="Arial" w:eastAsia="Times New Roman" w:hAnsi="Arial" w:cs="Arial"/>
+                <w:sz w:val="24"/>
+                <w:szCs w:val="24"/>
+                <w:lang w:eastAsia="es-419"/>
+              </w:rPr>
+            </w:pPr>
+            <w:r>
+              <w:rPr>
+                <w:rFonts w:ascii="Arial" w:eastAsia="Times New Roman" w:hAnsi="Arial" w:cs="Arial"/>
+                <w:b/>
+                <w:bCs/>
+                <w:color w:val="000000"/>
+                <w:sz w:val="24"/>
+                <w:szCs w:val="24"/>
+                <w:lang w:eastAsia="es-419"/>
+              </w:rPr>
+              <w:t>Método</w:t>
+            </w:r>
+          </w:p>
+        </w:tc>
+        <w:tc>
+          <w:tcPr>
+            <w:tcW w:w="1842" w:type="dxa"/>
+            <w:tcBorders>
+              <w:top w:val="single" w:sz="8" w:space="0" w:color="000000"/>
+              <w:left w:val="single" w:sz="8" w:space="0" w:color="000000"/>
+              <w:bottom w:val="single" w:sz="8" w:space="0" w:color="000000"/>
+              <w:right w:val="single" w:sz="8" w:space="0" w:color="000000"/>
+            </w:tcBorders>
+            <w:shd w:val="clear" w:color="auto" w:fill="EFEFEF"/>
+            <w:tcMar>
+              <w:top w:w="100" w:type="dxa"/>
+              <w:left w:w="100" w:type="dxa"/>
+              <w:bottom w:w="100" w:type="dxa"/>
+              <w:right w:w="100" w:type="dxa"/>
+            </w:tcMar>
+            <w:hideMark/>
+          </w:tcPr>
+          <w:p>
+            <w:pPr>
+              <w:spacing w:after="0" w:line="240" w:lineRule="auto"/>
+              <w:rPr>
+                <w:rFonts w:ascii="Arial" w:eastAsia="Times New Roman" w:hAnsi="Arial" w:cs="Arial"/>
+                <w:sz w:val="24"/>
+                <w:szCs w:val="24"/>
+                <w:lang w:eastAsia="es-419"/>
+              </w:rPr>
+            </w:pPr>
+            <w:r>
+              <w:rPr>
+                <w:rFonts w:ascii="Arial" w:eastAsia="Times New Roman" w:hAnsi="Arial" w:cs="Arial"/>
+                <w:b/>
+                <w:bCs/>
+                <w:color w:val="000000"/>
+                <w:sz w:val="24"/>
+                <w:szCs w:val="24"/>
+                <w:lang w:eastAsia="es-419"/>
+              </w:rPr>
+              <w:t>Escenario</w:t>
+            </w:r>
+          </w:p>
+        </w:tc>
+        <w:tc>
+          <w:tcPr>
+            <w:tcW w:w="1683" w:type="dxa"/>
+            <w:tcBorders>
+              <w:top w:val="single" w:sz="8" w:space="0" w:color="000000"/>
+              <w:left w:val="single" w:sz="8" w:space="0" w:color="000000"/>
+              <w:bottom w:val="single" w:sz="8" w:space="0" w:color="000000"/>
+              <w:right w:val="single" w:sz="8" w:space="0" w:color="000000"/>
+            </w:tcBorders>
+            <w:shd w:val="clear" w:color="auto" w:fill="EFEFEF"/>
+            <w:tcMar>
+              <w:top w:w="100" w:type="dxa"/>
+              <w:left w:w="100" w:type="dxa"/>
+              <w:bottom w:w="100" w:type="dxa"/>
+              <w:right w:w="100" w:type="dxa"/>
+            </w:tcMar>
+            <w:hideMark/>
+          </w:tcPr>
+          <w:p>
+            <w:pPr>
+              <w:spacing w:after="0" w:line="240" w:lineRule="auto"/>
+              <w:rPr>
+                <w:rFonts w:ascii="Arial" w:eastAsia="Times New Roman" w:hAnsi="Arial" w:cs="Arial"/>
+                <w:sz w:val="24"/>
+                <w:szCs w:val="24"/>
+                <w:lang w:eastAsia="es-419"/>
+              </w:rPr>
+            </w:pPr>
+            <w:r>
+              <w:rPr>
+                <w:rFonts w:ascii="Arial" w:eastAsia="Times New Roman" w:hAnsi="Arial" w:cs="Arial"/>
+                <w:b/>
+                <w:bCs/>
+                <w:color w:val="000000"/>
+                <w:sz w:val="24"/>
+                <w:szCs w:val="24"/>
+                <w:lang w:eastAsia="es-419"/>
+              </w:rPr>
+              <w:t>Valores de Entrada</w:t>
+            </w:r>
+          </w:p>
+        </w:tc>
+        <w:tc>
+          <w:tcPr>
+            <w:tcW w:w="0" w:type="auto"/>
+            <w:tcBorders>
+              <w:top w:val="single" w:sz="8" w:space="0" w:color="000000"/>
+              <w:left w:val="single" w:sz="8" w:space="0" w:color="000000"/>
+              <w:bottom w:val="single" w:sz="8" w:space="0" w:color="000000"/>
+              <w:right w:val="single" w:sz="8" w:space="0" w:color="000000"/>
+            </w:tcBorders>
+            <w:shd w:val="clear" w:color="auto" w:fill="EFEFEF"/>
+            <w:tcMar>
+              <w:top w:w="100" w:type="dxa"/>
+              <w:left w:w="100" w:type="dxa"/>
+              <w:bottom w:w="100" w:type="dxa"/>
+              <w:right w:w="100" w:type="dxa"/>
+            </w:tcMar>
+            <w:hideMark/>
+          </w:tcPr>
+          <w:p>
+            <w:pPr>
+              <w:spacing w:after="0" w:line="240" w:lineRule="auto"/>
+              <w:rPr>
+                <w:rFonts w:ascii="Arial" w:eastAsia="Times New Roman" w:hAnsi="Arial" w:cs="Arial"/>
+                <w:sz w:val="24"/>
+                <w:szCs w:val="24"/>
+                <w:lang w:eastAsia="es-419"/>
+              </w:rPr>
+            </w:pPr>
+            <w:r>
+              <w:rPr>
+                <w:rFonts w:ascii="Arial" w:eastAsia="Times New Roman" w:hAnsi="Arial" w:cs="Arial"/>
+                <w:b/>
+                <w:bCs/>
+                <w:color w:val="000000"/>
+                <w:sz w:val="24"/>
+                <w:szCs w:val="24"/>
+                <w:lang w:eastAsia="es-419"/>
+              </w:rPr>
+              <w:t>Resultado</w:t>
+            </w:r>
+          </w:p>
+        </w:tc>
+      </w:tr>
+      <w:tr>
+        <w:tc>
+          <w:tcPr>
+            <w:tcW w:w="0" w:type="auto"/>
+            <w:tcBorders>
+              <w:top w:val="single" w:sz="8" w:space="0" w:color="000000"/>
+              <w:left w:val="single" w:sz="8" w:space="0" w:color="000000"/>
+              <w:bottom w:val="single" w:sz="8" w:space="0" w:color="000000"/>
+              <w:right w:val="single" w:sz="8" w:space="0" w:color="000000"/>
+            </w:tcBorders>
+            <w:tcMar>
+              <w:top w:w="100" w:type="dxa"/>
+              <w:left w:w="100" w:type="dxa"/>
+              <w:bottom w:w="100" w:type="dxa"/>
+              <w:right w:w="100" w:type="dxa"/>
+            </w:tcMar>
+            <w:hideMark/>
+          </w:tcPr>
+          <w:p>
+            <w:pPr>
+              <w:spacing w:after="0" w:line="240" w:lineRule="auto"/>
+              <w:rPr>
+                <w:rFonts w:ascii="Arial" w:eastAsia="Times New Roman" w:hAnsi="Arial" w:cs="Arial"/>
+                <w:sz w:val="24"/>
+                <w:szCs w:val="24"/>
+                <w:lang w:eastAsia="es-419"/>
+              </w:rPr>
+            </w:pPr>
+            <w:proofErr w:type="spellStart"/>
+            <w:r>
+              <w:rPr>
+                <w:rFonts w:ascii="Arial" w:eastAsia="Times New Roman" w:hAnsi="Arial" w:cs="Arial"/>
+                <w:color w:val="000000"/>
+                <w:sz w:val="24"/>
+                <w:szCs w:val="24"/>
+                <w:lang w:eastAsia="es-419"/>
+              </w:rPr>
+              <w:t>ArbolAVL</w:t>
+            </w:r>
+            <w:proofErr w:type="spellEnd"/>
+          </w:p>
+        </w:tc>
+        <w:tc>
+          <w:tcPr>
+            <w:tcW w:w="0" w:type="auto"/>
+            <w:tcBorders>
+              <w:top w:val="single" w:sz="8" w:space="0" w:color="000000"/>
+              <w:left w:val="single" w:sz="8" w:space="0" w:color="000000"/>
+              <w:bottom w:val="single" w:sz="8" w:space="0" w:color="000000"/>
+              <w:right w:val="single" w:sz="8" w:space="0" w:color="000000"/>
+            </w:tcBorders>
+            <w:tcMar>
+              <w:top w:w="100" w:type="dxa"/>
+              <w:left w:w="100" w:type="dxa"/>
+              <w:bottom w:w="100" w:type="dxa"/>
+              <w:right w:w="100" w:type="dxa"/>
+            </w:tcMar>
+            <w:hideMark/>
+          </w:tcPr>
+          <w:p>
+            <w:pPr>
+              <w:spacing w:after="0" w:line="240" w:lineRule="auto"/>
+              <w:rPr>
+                <w:rFonts w:ascii="Arial" w:eastAsia="Times New Roman" w:hAnsi="Arial" w:cs="Arial"/>
+                <w:sz w:val="24"/>
+                <w:szCs w:val="24"/>
+                <w:lang w:eastAsia="es-419"/>
+              </w:rPr>
+            </w:pPr>
+            <w:proofErr w:type="spellStart"/>
+            <w:r>
+              <w:rPr>
+                <w:rFonts w:ascii="Arial" w:eastAsia="Times New Roman" w:hAnsi="Arial" w:cs="Arial"/>
+                <w:sz w:val="24"/>
+                <w:szCs w:val="24"/>
+                <w:lang w:eastAsia="es-419"/>
+              </w:rPr>
+              <w:t>remove</w:t>
+            </w:r>
+            <w:proofErr w:type="spellEnd"/>
+          </w:p>
+        </w:tc>
+        <w:tc>
+          <w:tcPr>
+            <w:tcW w:w="1842" w:type="dxa"/>
+            <w:tcBorders>
+              <w:top w:val="single" w:sz="8" w:space="0" w:color="000000"/>
+              <w:left w:val="single" w:sz="8" w:space="0" w:color="000000"/>
+              <w:bottom w:val="single" w:sz="8" w:space="0" w:color="000000"/>
+              <w:right w:val="single" w:sz="8" w:space="0" w:color="000000"/>
+            </w:tcBorders>
+            <w:tcMar>
+              <w:top w:w="100" w:type="dxa"/>
+              <w:left w:w="100" w:type="dxa"/>
+              <w:bottom w:w="100" w:type="dxa"/>
+              <w:right w:w="100" w:type="dxa"/>
+            </w:tcMar>
+            <w:hideMark/>
+          </w:tcPr>
+          <w:p>
+            <w:pPr>
+              <w:spacing w:after="0" w:line="240" w:lineRule="auto"/>
+              <w:rPr>
+                <w:rFonts w:ascii="Arial" w:eastAsia="Times New Roman" w:hAnsi="Arial" w:cs="Arial"/>
+                <w:sz w:val="24"/>
+                <w:szCs w:val="24"/>
+                <w:lang w:eastAsia="es-419"/>
+              </w:rPr>
+            </w:pPr>
+            <w:r>
+              <w:rPr>
+                <w:rFonts w:ascii="Arial" w:eastAsia="Times New Roman" w:hAnsi="Arial" w:cs="Arial"/>
+                <w:color w:val="000000"/>
+                <w:sz w:val="24"/>
+                <w:szCs w:val="24"/>
+                <w:lang w:eastAsia="es-419"/>
+              </w:rPr>
+              <w:t>SetupScenary4</w:t>
+            </w:r>
+          </w:p>
+        </w:tc>
+        <w:tc>
+          <w:tcPr>
+            <w:tcW w:w="1683" w:type="dxa"/>
+            <w:tcBorders>
+              <w:top w:val="single" w:sz="8" w:space="0" w:color="000000"/>
+              <w:left w:val="single" w:sz="8" w:space="0" w:color="000000"/>
+              <w:bottom w:val="single" w:sz="8" w:space="0" w:color="000000"/>
+              <w:right w:val="single" w:sz="8" w:space="0" w:color="000000"/>
+            </w:tcBorders>
+            <w:tcMar>
+              <w:top w:w="100" w:type="dxa"/>
+              <w:left w:w="100" w:type="dxa"/>
+              <w:bottom w:w="100" w:type="dxa"/>
+              <w:right w:w="100" w:type="dxa"/>
+            </w:tcMar>
+            <w:hideMark/>
+          </w:tcPr>
+          <w:p>
+            <w:pPr>
+              <w:spacing w:after="0" w:line="240" w:lineRule="auto"/>
+              <w:rPr>
+                <w:rFonts w:ascii="Arial" w:eastAsia="Times New Roman" w:hAnsi="Arial" w:cs="Arial"/>
+                <w:sz w:val="24"/>
+                <w:szCs w:val="24"/>
+                <w:u w:val="single"/>
+                <w:lang w:eastAsia="es-419"/>
+              </w:rPr>
+            </w:pPr>
+            <w:r>
+              <w:rPr>
+                <w:rFonts w:ascii="Arial" w:eastAsia="Times New Roman" w:hAnsi="Arial" w:cs="Arial"/>
+                <w:sz w:val="24"/>
+                <w:szCs w:val="24"/>
+                <w:lang w:eastAsia="es-419"/>
+              </w:rPr>
+              <w:t>“Juan”</w:t>
+            </w:r>
+          </w:p>
+        </w:tc>
+        <w:tc>
+          <w:tcPr>
+            <w:tcW w:w="0" w:type="auto"/>
+            <w:tcBorders>
+              <w:top w:val="single" w:sz="8" w:space="0" w:color="000000"/>
+              <w:left w:val="single" w:sz="8" w:space="0" w:color="000000"/>
+              <w:bottom w:val="single" w:sz="8" w:space="0" w:color="000000"/>
+              <w:right w:val="single" w:sz="8" w:space="0" w:color="000000"/>
+            </w:tcBorders>
+            <w:tcMar>
+              <w:top w:w="100" w:type="dxa"/>
+              <w:left w:w="100" w:type="dxa"/>
+              <w:bottom w:w="100" w:type="dxa"/>
+              <w:right w:w="100" w:type="dxa"/>
+            </w:tcMar>
+            <w:hideMark/>
+          </w:tcPr>
+          <w:p>
+            <w:pPr>
+              <w:spacing w:after="0" w:line="240" w:lineRule="auto"/>
+              <w:rPr>
+                <w:rFonts w:ascii="Arial" w:eastAsia="Times New Roman" w:hAnsi="Arial" w:cs="Arial"/>
+                <w:sz w:val="24"/>
+                <w:szCs w:val="24"/>
+                <w:lang w:eastAsia="es-419"/>
+              </w:rPr>
+            </w:pPr>
+            <w:r>
+              <w:rPr>
+                <w:rFonts w:ascii="Arial" w:eastAsia="Times New Roman" w:hAnsi="Arial" w:cs="Arial"/>
+                <w:sz w:val="24"/>
+                <w:szCs w:val="24"/>
+                <w:lang w:eastAsia="es-419"/>
+              </w:rPr>
+              <w:t>Elimina la persona a partir del nombre</w:t>
+            </w:r>
+          </w:p>
+        </w:tc>
+      </w:tr>
+      <w:tr>
+        <w:tc>
+          <w:tcPr>
+            <w:tcW w:w="0" w:type="auto"/>
+            <w:tcBorders>
+              <w:top w:val="single" w:sz="8" w:space="0" w:color="000000"/>
+              <w:left w:val="single" w:sz="8" w:space="0" w:color="000000"/>
+              <w:bottom w:val="single" w:sz="8" w:space="0" w:color="000000"/>
+              <w:right w:val="single" w:sz="8" w:space="0" w:color="000000"/>
+            </w:tcBorders>
+            <w:tcMar>
+              <w:top w:w="100" w:type="dxa"/>
+              <w:left w:w="100" w:type="dxa"/>
+              <w:bottom w:w="100" w:type="dxa"/>
+              <w:right w:w="100" w:type="dxa"/>
+            </w:tcMar>
+          </w:tcPr>
+          <w:p>
+            <w:pPr>
+              <w:spacing w:after="0" w:line="240" w:lineRule="auto"/>
+              <w:rPr>
+                <w:rFonts w:ascii="Arial" w:eastAsia="Times New Roman" w:hAnsi="Arial" w:cs="Arial"/>
+                <w:color w:val="000000"/>
+                <w:sz w:val="24"/>
+                <w:szCs w:val="24"/>
+                <w:lang w:eastAsia="es-419"/>
+              </w:rPr>
+            </w:pPr>
+            <w:proofErr w:type="spellStart"/>
+            <w:r>
+              <w:rPr>
+                <w:rFonts w:ascii="Arial" w:eastAsia="Times New Roman" w:hAnsi="Arial" w:cs="Arial"/>
+                <w:color w:val="000000"/>
+                <w:sz w:val="24"/>
+                <w:szCs w:val="24"/>
+                <w:lang w:eastAsia="es-419"/>
+              </w:rPr>
+              <w:t>ArbolAVL</w:t>
+            </w:r>
+            <w:proofErr w:type="spellEnd"/>
+          </w:p>
+        </w:tc>
+        <w:tc>
+          <w:tcPr>
+            <w:tcW w:w="0" w:type="auto"/>
+            <w:tcBorders>
+              <w:top w:val="single" w:sz="8" w:space="0" w:color="000000"/>
+              <w:left w:val="single" w:sz="8" w:space="0" w:color="000000"/>
+              <w:bottom w:val="single" w:sz="8" w:space="0" w:color="000000"/>
+              <w:right w:val="single" w:sz="8" w:space="0" w:color="000000"/>
+            </w:tcBorders>
+            <w:tcMar>
+              <w:top w:w="100" w:type="dxa"/>
+              <w:left w:w="100" w:type="dxa"/>
+              <w:bottom w:w="100" w:type="dxa"/>
+              <w:right w:w="100" w:type="dxa"/>
+            </w:tcMar>
+          </w:tcPr>
+          <w:p>
+            <w:pPr>
+              <w:spacing w:after="0" w:line="240" w:lineRule="auto"/>
+              <w:rPr>
+                <w:rFonts w:ascii="Arial" w:eastAsia="Times New Roman" w:hAnsi="Arial" w:cs="Arial"/>
+                <w:color w:val="000000"/>
+                <w:sz w:val="24"/>
+                <w:szCs w:val="24"/>
+                <w:u w:val="single"/>
+                <w:lang w:eastAsia="es-419"/>
+              </w:rPr>
+            </w:pPr>
+            <w:proofErr w:type="spellStart"/>
+            <w:r>
+              <w:rPr>
+                <w:rFonts w:ascii="Arial" w:eastAsia="Times New Roman" w:hAnsi="Arial" w:cs="Arial"/>
+                <w:sz w:val="24"/>
+                <w:szCs w:val="24"/>
+                <w:lang w:eastAsia="es-419"/>
+              </w:rPr>
+              <w:t>remove</w:t>
+            </w:r>
+            <w:proofErr w:type="spellEnd"/>
+          </w:p>
+        </w:tc>
+        <w:tc>
+          <w:tcPr>
+            <w:tcW w:w="1842" w:type="dxa"/>
+            <w:tcBorders>
+              <w:top w:val="single" w:sz="8" w:space="0" w:color="000000"/>
+              <w:left w:val="single" w:sz="8" w:space="0" w:color="000000"/>
+              <w:bottom w:val="single" w:sz="8" w:space="0" w:color="000000"/>
+              <w:right w:val="single" w:sz="8" w:space="0" w:color="000000"/>
+            </w:tcBorders>
+            <w:tcMar>
+              <w:top w:w="100" w:type="dxa"/>
+              <w:left w:w="100" w:type="dxa"/>
+              <w:bottom w:w="100" w:type="dxa"/>
+              <w:right w:w="100" w:type="dxa"/>
+            </w:tcMar>
+          </w:tcPr>
+          <w:p>
+            <w:pPr>
+              <w:spacing w:after="0" w:line="240" w:lineRule="auto"/>
+              <w:rPr>
+                <w:rFonts w:ascii="Arial" w:eastAsia="Times New Roman" w:hAnsi="Arial" w:cs="Arial"/>
+                <w:color w:val="000000"/>
+                <w:sz w:val="24"/>
+                <w:szCs w:val="24"/>
+                <w:u w:val="single"/>
+                <w:lang w:eastAsia="es-419"/>
+              </w:rPr>
+            </w:pPr>
+            <w:r>
+              <w:rPr>
+                <w:rFonts w:ascii="Arial" w:eastAsia="Times New Roman" w:hAnsi="Arial" w:cs="Arial"/>
+                <w:color w:val="000000"/>
+                <w:sz w:val="24"/>
+                <w:szCs w:val="24"/>
+                <w:lang w:eastAsia="es-419"/>
+              </w:rPr>
+              <w:t>S</w:t>
+            </w:r>
+            <w:r>
+              <w:rPr>
+                <w:rFonts w:ascii="Arial" w:eastAsia="Times New Roman" w:hAnsi="Arial" w:cs="Arial"/>
+                <w:color w:val="000000"/>
+                <w:sz w:val="24"/>
+                <w:szCs w:val="24"/>
+                <w:lang w:eastAsia="es-419"/>
+              </w:rPr>
+              <w:t>etupScenary</w:t>
+            </w:r>
+            <w:r>
+              <w:rPr>
+                <w:rFonts w:ascii="Arial" w:eastAsia="Times New Roman" w:hAnsi="Arial" w:cs="Arial"/>
+                <w:color w:val="000000"/>
+                <w:sz w:val="24"/>
+                <w:szCs w:val="24"/>
+                <w:lang w:eastAsia="es-419"/>
+              </w:rPr>
+              <w:t>4</w:t>
+            </w:r>
+          </w:p>
+        </w:tc>
+        <w:tc>
+          <w:tcPr>
+            <w:tcW w:w="1683" w:type="dxa"/>
+            <w:tcBorders>
+              <w:top w:val="single" w:sz="8" w:space="0" w:color="000000"/>
+              <w:left w:val="single" w:sz="8" w:space="0" w:color="000000"/>
+              <w:bottom w:val="single" w:sz="8" w:space="0" w:color="000000"/>
+              <w:right w:val="single" w:sz="8" w:space="0" w:color="000000"/>
+            </w:tcBorders>
+            <w:tcMar>
+              <w:top w:w="100" w:type="dxa"/>
+              <w:left w:w="100" w:type="dxa"/>
+              <w:bottom w:w="100" w:type="dxa"/>
+              <w:right w:w="100" w:type="dxa"/>
+            </w:tcMar>
+          </w:tcPr>
+          <w:p>
+            <w:pPr>
+              <w:spacing w:after="0" w:line="240" w:lineRule="auto"/>
+              <w:rPr>
+                <w:rFonts w:ascii="Arial" w:eastAsia="Times New Roman" w:hAnsi="Arial" w:cs="Arial"/>
+                <w:color w:val="000000"/>
+                <w:sz w:val="24"/>
+                <w:szCs w:val="24"/>
+                <w:lang w:eastAsia="es-419"/>
+              </w:rPr>
+            </w:pPr>
+            <w:r>
+              <w:rPr>
+                <w:rFonts w:ascii="Arial" w:eastAsia="Times New Roman" w:hAnsi="Arial" w:cs="Arial"/>
+                <w:color w:val="000000"/>
+                <w:sz w:val="24"/>
+                <w:szCs w:val="24"/>
+                <w:lang w:eastAsia="es-419"/>
+              </w:rPr>
+              <w:t>“Jorge”</w:t>
+            </w:r>
+          </w:p>
+        </w:tc>
+        <w:tc>
+          <w:tcPr>
+            <w:tcW w:w="0" w:type="auto"/>
+            <w:tcBorders>
+              <w:top w:val="single" w:sz="8" w:space="0" w:color="000000"/>
+              <w:left w:val="single" w:sz="8" w:space="0" w:color="000000"/>
+              <w:bottom w:val="single" w:sz="8" w:space="0" w:color="000000"/>
+              <w:right w:val="single" w:sz="8" w:space="0" w:color="000000"/>
+            </w:tcBorders>
+            <w:tcMar>
+              <w:top w:w="100" w:type="dxa"/>
+              <w:left w:w="100" w:type="dxa"/>
+              <w:bottom w:w="100" w:type="dxa"/>
+              <w:right w:w="100" w:type="dxa"/>
+            </w:tcMar>
+          </w:tcPr>
+          <w:p>
+            <w:pPr>
+              <w:spacing w:after="0" w:line="240" w:lineRule="auto"/>
+              <w:rPr>
+                <w:rFonts w:ascii="Arial" w:eastAsia="Times New Roman" w:hAnsi="Arial" w:cs="Arial"/>
+                <w:color w:val="000000"/>
+                <w:sz w:val="24"/>
+                <w:szCs w:val="24"/>
+                <w:u w:val="single"/>
+                <w:lang w:eastAsia="es-419"/>
+              </w:rPr>
+            </w:pPr>
+            <w:r>
+              <w:rPr>
+                <w:rFonts w:ascii="Arial" w:eastAsia="Times New Roman" w:hAnsi="Arial" w:cs="Arial"/>
+                <w:sz w:val="24"/>
+                <w:szCs w:val="24"/>
+                <w:lang w:eastAsia="es-419"/>
+              </w:rPr>
+              <w:t>Elimina la persona a partir del nombre</w:t>
+            </w:r>
+          </w:p>
+        </w:tc>
+      </w:tr>
+    </w:tbl>
+    <w:p>
+      <w:pPr>
+        <w:rPr>
+          <w:rFonts w:ascii="Arial" w:hAnsi="Arial" w:cs="Arial"/>
+          <w:sz w:val="24"/>
+          <w:szCs w:val="24"/>
+          <w:u w:val="single"/>
+        </w:rPr>
+      </w:pPr>
+    </w:p>
+    <w:tbl>
+      <w:tblPr>
+        <w:tblW w:w="0" w:type="auto"/>
+        <w:tblCellMar>
+          <w:top w:w="15" w:type="dxa"/>
+          <w:left w:w="15" w:type="dxa"/>
+          <w:bottom w:w="15" w:type="dxa"/>
+          <w:right w:w="15" w:type="dxa"/>
+        </w:tblCellMar>
+        <w:tblLook w:val="04A0" w:firstRow="1" w:lastRow="0" w:firstColumn="1" w:lastColumn="0" w:noHBand="0" w:noVBand="1"/>
+      </w:tblPr>
+      <w:tblGrid>
+        <w:gridCol w:w="1214"/>
+        <w:gridCol w:w="1054"/>
+        <w:gridCol w:w="1842"/>
+        <w:gridCol w:w="1555"/>
+        <w:gridCol w:w="2819"/>
+      </w:tblGrid>
+      <w:tr>
+        <w:trPr>
+          <w:trHeight w:val="400"/>
+        </w:trPr>
+        <w:tc>
+          <w:tcPr>
+            <w:tcW w:w="0" w:type="auto"/>
+            <w:gridSpan w:val="5"/>
+            <w:tcBorders>
+              <w:top w:val="single" w:sz="8" w:space="0" w:color="000000"/>
+              <w:left w:val="single" w:sz="8" w:space="0" w:color="000000"/>
+              <w:bottom w:val="single" w:sz="8" w:space="0" w:color="000000"/>
+              <w:right w:val="single" w:sz="8" w:space="0" w:color="000000"/>
+            </w:tcBorders>
+            <w:tcMar>
+              <w:top w:w="100" w:type="dxa"/>
+              <w:left w:w="100" w:type="dxa"/>
+              <w:bottom w:w="100" w:type="dxa"/>
+              <w:right w:w="100" w:type="dxa"/>
+            </w:tcMar>
+            <w:hideMark/>
+          </w:tcPr>
+          <w:p>
+            <w:pPr>
+              <w:spacing w:after="0" w:line="240" w:lineRule="auto"/>
+              <w:rPr>
+                <w:rFonts w:ascii="Arial" w:eastAsia="Times New Roman" w:hAnsi="Arial" w:cs="Arial"/>
+                <w:sz w:val="24"/>
+                <w:szCs w:val="24"/>
+                <w:u w:val="single"/>
+                <w:lang w:eastAsia="es-419"/>
+              </w:rPr>
+            </w:pPr>
+            <w:r>
+              <w:rPr>
+                <w:rFonts w:ascii="Arial" w:eastAsia="Times New Roman" w:hAnsi="Arial" w:cs="Arial"/>
+                <w:b/>
+                <w:bCs/>
+                <w:color w:val="000000"/>
+                <w:sz w:val="24"/>
+                <w:szCs w:val="24"/>
+                <w:lang w:eastAsia="es-419"/>
+              </w:rPr>
+              <w:t>Objetivo de la Prueba:</w:t>
+            </w:r>
+            <w:r>
+              <w:rPr>
+                <w:rFonts w:ascii="Arial" w:eastAsia="Times New Roman" w:hAnsi="Arial" w:cs="Arial"/>
+                <w:color w:val="000000"/>
+                <w:sz w:val="24"/>
+                <w:szCs w:val="24"/>
+                <w:lang w:eastAsia="es-419"/>
+              </w:rPr>
+              <w:t xml:space="preserve"> Validar </w:t>
+            </w:r>
+            <w:r>
+              <w:rPr>
+                <w:rFonts w:ascii="Arial" w:eastAsia="Times New Roman" w:hAnsi="Arial" w:cs="Arial"/>
+                <w:color w:val="000000"/>
+                <w:sz w:val="24"/>
+                <w:szCs w:val="24"/>
+                <w:lang w:eastAsia="es-419"/>
+              </w:rPr>
+              <w:t>que el árbol AVL contiene perfectamente la persona añadida.</w:t>
+            </w:r>
+          </w:p>
+        </w:tc>
+      </w:tr>
+      <w:tr>
+        <w:trPr>
+          <w:trHeight w:val="670"/>
+        </w:trPr>
+        <w:tc>
+          <w:tcPr>
+            <w:tcW w:w="0" w:type="auto"/>
+            <w:tcBorders>
+              <w:top w:val="single" w:sz="8" w:space="0" w:color="000000"/>
+              <w:left w:val="single" w:sz="8" w:space="0" w:color="000000"/>
+              <w:bottom w:val="single" w:sz="8" w:space="0" w:color="000000"/>
+              <w:right w:val="single" w:sz="8" w:space="0" w:color="000000"/>
+            </w:tcBorders>
+            <w:shd w:val="clear" w:color="auto" w:fill="EFEFEF"/>
+            <w:tcMar>
+              <w:top w:w="100" w:type="dxa"/>
+              <w:left w:w="100" w:type="dxa"/>
+              <w:bottom w:w="100" w:type="dxa"/>
+              <w:right w:w="100" w:type="dxa"/>
+            </w:tcMar>
+            <w:hideMark/>
+          </w:tcPr>
+          <w:p>
+            <w:pPr>
+              <w:spacing w:after="0" w:line="240" w:lineRule="auto"/>
+              <w:rPr>
+                <w:rFonts w:ascii="Arial" w:eastAsia="Times New Roman" w:hAnsi="Arial" w:cs="Arial"/>
+                <w:sz w:val="24"/>
+                <w:szCs w:val="24"/>
+                <w:lang w:eastAsia="es-419"/>
+              </w:rPr>
+            </w:pPr>
+            <w:r>
+              <w:rPr>
+                <w:rFonts w:ascii="Arial" w:eastAsia="Times New Roman" w:hAnsi="Arial" w:cs="Arial"/>
+                <w:b/>
+                <w:bCs/>
+                <w:color w:val="000000"/>
+                <w:sz w:val="24"/>
+                <w:szCs w:val="24"/>
+                <w:lang w:eastAsia="es-419"/>
+              </w:rPr>
+              <w:t>Clase</w:t>
+            </w:r>
+          </w:p>
+        </w:tc>
+        <w:tc>
+          <w:tcPr>
+            <w:tcW w:w="0" w:type="auto"/>
+            <w:tcBorders>
+              <w:top w:val="single" w:sz="8" w:space="0" w:color="000000"/>
+              <w:left w:val="single" w:sz="8" w:space="0" w:color="000000"/>
+              <w:bottom w:val="single" w:sz="8" w:space="0" w:color="000000"/>
+              <w:right w:val="single" w:sz="8" w:space="0" w:color="000000"/>
+            </w:tcBorders>
+            <w:shd w:val="clear" w:color="auto" w:fill="EFEFEF"/>
+            <w:tcMar>
+              <w:top w:w="100" w:type="dxa"/>
+              <w:left w:w="100" w:type="dxa"/>
+              <w:bottom w:w="100" w:type="dxa"/>
+              <w:right w:w="100" w:type="dxa"/>
+            </w:tcMar>
+            <w:hideMark/>
+          </w:tcPr>
+          <w:p>
+            <w:pPr>
+              <w:spacing w:after="0" w:line="240" w:lineRule="auto"/>
+              <w:rPr>
+                <w:rFonts w:ascii="Arial" w:eastAsia="Times New Roman" w:hAnsi="Arial" w:cs="Arial"/>
+                <w:sz w:val="24"/>
+                <w:szCs w:val="24"/>
+                <w:lang w:eastAsia="es-419"/>
+              </w:rPr>
+            </w:pPr>
+            <w:r>
+              <w:rPr>
+                <w:rFonts w:ascii="Arial" w:eastAsia="Times New Roman" w:hAnsi="Arial" w:cs="Arial"/>
+                <w:b/>
+                <w:bCs/>
+                <w:color w:val="000000"/>
+                <w:sz w:val="24"/>
+                <w:szCs w:val="24"/>
+                <w:lang w:eastAsia="es-419"/>
+              </w:rPr>
+              <w:t>Método</w:t>
+            </w:r>
+          </w:p>
+        </w:tc>
+        <w:tc>
+          <w:tcPr>
+            <w:tcW w:w="0" w:type="auto"/>
+            <w:tcBorders>
+              <w:top w:val="single" w:sz="8" w:space="0" w:color="000000"/>
+              <w:left w:val="single" w:sz="8" w:space="0" w:color="000000"/>
+              <w:bottom w:val="single" w:sz="8" w:space="0" w:color="000000"/>
+              <w:right w:val="single" w:sz="8" w:space="0" w:color="000000"/>
+            </w:tcBorders>
+            <w:shd w:val="clear" w:color="auto" w:fill="EFEFEF"/>
+            <w:tcMar>
+              <w:top w:w="100" w:type="dxa"/>
+              <w:left w:w="100" w:type="dxa"/>
+              <w:bottom w:w="100" w:type="dxa"/>
+              <w:right w:w="100" w:type="dxa"/>
+            </w:tcMar>
+            <w:hideMark/>
+          </w:tcPr>
+          <w:p>
+            <w:pPr>
+              <w:spacing w:after="0" w:line="240" w:lineRule="auto"/>
+              <w:rPr>
+                <w:rFonts w:ascii="Arial" w:eastAsia="Times New Roman" w:hAnsi="Arial" w:cs="Arial"/>
+                <w:sz w:val="24"/>
+                <w:szCs w:val="24"/>
+                <w:lang w:eastAsia="es-419"/>
+              </w:rPr>
+            </w:pPr>
+            <w:r>
+              <w:rPr>
+                <w:rFonts w:ascii="Arial" w:eastAsia="Times New Roman" w:hAnsi="Arial" w:cs="Arial"/>
+                <w:b/>
+                <w:bCs/>
+                <w:color w:val="000000"/>
+                <w:sz w:val="24"/>
+                <w:szCs w:val="24"/>
+                <w:lang w:eastAsia="es-419"/>
+              </w:rPr>
+              <w:t>Escenario</w:t>
+            </w:r>
+          </w:p>
+        </w:tc>
+        <w:tc>
+          <w:tcPr>
+            <w:tcW w:w="0" w:type="auto"/>
+            <w:tcBorders>
+              <w:top w:val="single" w:sz="8" w:space="0" w:color="000000"/>
+              <w:left w:val="single" w:sz="8" w:space="0" w:color="000000"/>
+              <w:bottom w:val="single" w:sz="8" w:space="0" w:color="000000"/>
+              <w:right w:val="single" w:sz="8" w:space="0" w:color="000000"/>
+            </w:tcBorders>
+            <w:shd w:val="clear" w:color="auto" w:fill="EFEFEF"/>
+            <w:tcMar>
+              <w:top w:w="100" w:type="dxa"/>
+              <w:left w:w="100" w:type="dxa"/>
+              <w:bottom w:w="100" w:type="dxa"/>
+              <w:right w:w="100" w:type="dxa"/>
+            </w:tcMar>
+            <w:hideMark/>
+          </w:tcPr>
+          <w:p>
+            <w:pPr>
+              <w:spacing w:after="0" w:line="240" w:lineRule="auto"/>
+              <w:rPr>
+                <w:rFonts w:ascii="Arial" w:eastAsia="Times New Roman" w:hAnsi="Arial" w:cs="Arial"/>
+                <w:sz w:val="24"/>
+                <w:szCs w:val="24"/>
+                <w:lang w:eastAsia="es-419"/>
+              </w:rPr>
+            </w:pPr>
+            <w:r>
+              <w:rPr>
+                <w:rFonts w:ascii="Arial" w:eastAsia="Times New Roman" w:hAnsi="Arial" w:cs="Arial"/>
+                <w:b/>
+                <w:bCs/>
+                <w:color w:val="000000"/>
+                <w:sz w:val="24"/>
+                <w:szCs w:val="24"/>
+                <w:lang w:eastAsia="es-419"/>
+              </w:rPr>
+              <w:t>Valores de Entrada</w:t>
+            </w:r>
+          </w:p>
+        </w:tc>
+        <w:tc>
+          <w:tcPr>
+            <w:tcW w:w="0" w:type="auto"/>
+            <w:tcBorders>
+              <w:top w:val="single" w:sz="8" w:space="0" w:color="000000"/>
+              <w:left w:val="single" w:sz="8" w:space="0" w:color="000000"/>
+              <w:bottom w:val="single" w:sz="8" w:space="0" w:color="000000"/>
+              <w:right w:val="single" w:sz="8" w:space="0" w:color="000000"/>
+            </w:tcBorders>
+            <w:shd w:val="clear" w:color="auto" w:fill="EFEFEF"/>
+            <w:tcMar>
+              <w:top w:w="100" w:type="dxa"/>
+              <w:left w:w="100" w:type="dxa"/>
+              <w:bottom w:w="100" w:type="dxa"/>
+              <w:right w:w="100" w:type="dxa"/>
+            </w:tcMar>
+            <w:hideMark/>
+          </w:tcPr>
+          <w:p>
+            <w:pPr>
+              <w:spacing w:after="0" w:line="240" w:lineRule="auto"/>
+              <w:rPr>
+                <w:rFonts w:ascii="Arial" w:eastAsia="Times New Roman" w:hAnsi="Arial" w:cs="Arial"/>
+                <w:sz w:val="24"/>
+                <w:szCs w:val="24"/>
+                <w:lang w:eastAsia="es-419"/>
+              </w:rPr>
+            </w:pPr>
+            <w:r>
+              <w:rPr>
+                <w:rFonts w:ascii="Arial" w:eastAsia="Times New Roman" w:hAnsi="Arial" w:cs="Arial"/>
+                <w:b/>
+                <w:bCs/>
+                <w:color w:val="000000"/>
+                <w:sz w:val="24"/>
+                <w:szCs w:val="24"/>
+                <w:lang w:eastAsia="es-419"/>
+              </w:rPr>
+              <w:t>Resultado</w:t>
+            </w:r>
+          </w:p>
+        </w:tc>
+      </w:tr>
+      <w:tr>
+        <w:tc>
+          <w:tcPr>
+            <w:tcW w:w="0" w:type="auto"/>
+            <w:tcBorders>
+              <w:top w:val="single" w:sz="8" w:space="0" w:color="000000"/>
+              <w:left w:val="single" w:sz="8" w:space="0" w:color="000000"/>
+              <w:bottom w:val="single" w:sz="8" w:space="0" w:color="000000"/>
+              <w:right w:val="single" w:sz="8" w:space="0" w:color="000000"/>
+            </w:tcBorders>
+            <w:tcMar>
+              <w:top w:w="100" w:type="dxa"/>
+              <w:left w:w="100" w:type="dxa"/>
+              <w:bottom w:w="100" w:type="dxa"/>
+              <w:right w:w="100" w:type="dxa"/>
+            </w:tcMar>
+            <w:hideMark/>
+          </w:tcPr>
+          <w:p>
+            <w:pPr>
+              <w:spacing w:after="0" w:line="240" w:lineRule="auto"/>
+              <w:rPr>
+                <w:rFonts w:ascii="Arial" w:eastAsia="Times New Roman" w:hAnsi="Arial" w:cs="Arial"/>
+                <w:sz w:val="24"/>
+                <w:szCs w:val="24"/>
+                <w:lang w:eastAsia="es-419"/>
+              </w:rPr>
+            </w:pPr>
+            <w:proofErr w:type="spellStart"/>
+            <w:r>
+              <w:rPr>
+                <w:rFonts w:ascii="Arial" w:eastAsia="Times New Roman" w:hAnsi="Arial" w:cs="Arial"/>
+                <w:color w:val="000000"/>
+                <w:sz w:val="24"/>
+                <w:szCs w:val="24"/>
+                <w:lang w:eastAsia="es-419"/>
+              </w:rPr>
+              <w:t>ArbolAVL</w:t>
+            </w:r>
+            <w:proofErr w:type="spellEnd"/>
+          </w:p>
+        </w:tc>
+        <w:tc>
+          <w:tcPr>
+            <w:tcW w:w="0" w:type="auto"/>
+            <w:tcBorders>
+              <w:top w:val="single" w:sz="8" w:space="0" w:color="000000"/>
+              <w:left w:val="single" w:sz="8" w:space="0" w:color="000000"/>
+              <w:bottom w:val="single" w:sz="8" w:space="0" w:color="000000"/>
+              <w:right w:val="single" w:sz="8" w:space="0" w:color="000000"/>
+            </w:tcBorders>
+            <w:tcMar>
+              <w:top w:w="100" w:type="dxa"/>
+              <w:left w:w="100" w:type="dxa"/>
+              <w:bottom w:w="100" w:type="dxa"/>
+              <w:right w:w="100" w:type="dxa"/>
+            </w:tcMar>
+            <w:hideMark/>
+          </w:tcPr>
+          <w:p>
+            <w:pPr>
+              <w:spacing w:after="0" w:line="240" w:lineRule="auto"/>
+              <w:rPr>
+                <w:rFonts w:ascii="Arial" w:eastAsia="Times New Roman" w:hAnsi="Arial" w:cs="Arial"/>
+                <w:sz w:val="24"/>
+                <w:szCs w:val="24"/>
+                <w:lang w:eastAsia="es-419"/>
+              </w:rPr>
+            </w:pPr>
+            <w:proofErr w:type="spellStart"/>
+            <w:r>
+              <w:rPr>
+                <w:rFonts w:ascii="Arial" w:eastAsia="Times New Roman" w:hAnsi="Arial" w:cs="Arial"/>
+                <w:color w:val="000000"/>
+                <w:sz w:val="24"/>
+                <w:szCs w:val="24"/>
+                <w:lang w:eastAsia="es-419"/>
+              </w:rPr>
+              <w:t>add</w:t>
+            </w:r>
+            <w:proofErr w:type="spellEnd"/>
+          </w:p>
+        </w:tc>
+        <w:tc>
+          <w:tcPr>
+            <w:tcW w:w="0" w:type="auto"/>
+            <w:tcBorders>
+              <w:top w:val="single" w:sz="8" w:space="0" w:color="000000"/>
+              <w:left w:val="single" w:sz="8" w:space="0" w:color="000000"/>
+              <w:bottom w:val="single" w:sz="8" w:space="0" w:color="000000"/>
+              <w:right w:val="single" w:sz="8" w:space="0" w:color="000000"/>
+            </w:tcBorders>
+            <w:tcMar>
+              <w:top w:w="100" w:type="dxa"/>
+              <w:left w:w="100" w:type="dxa"/>
+              <w:bottom w:w="100" w:type="dxa"/>
+              <w:right w:w="100" w:type="dxa"/>
+            </w:tcMar>
+            <w:hideMark/>
+          </w:tcPr>
+          <w:p>
+            <w:pPr>
+              <w:spacing w:after="0" w:line="240" w:lineRule="auto"/>
+              <w:rPr>
+                <w:rFonts w:ascii="Arial" w:eastAsia="Times New Roman" w:hAnsi="Arial" w:cs="Arial"/>
+                <w:sz w:val="24"/>
+                <w:szCs w:val="24"/>
+                <w:lang w:eastAsia="es-419"/>
+              </w:rPr>
+            </w:pPr>
+            <w:r>
+              <w:rPr>
+                <w:rFonts w:ascii="Arial" w:eastAsia="Times New Roman" w:hAnsi="Arial" w:cs="Arial"/>
+                <w:color w:val="000000"/>
+                <w:sz w:val="24"/>
+                <w:szCs w:val="24"/>
+                <w:lang w:eastAsia="es-419"/>
+              </w:rPr>
+              <w:t>S</w:t>
+            </w:r>
+            <w:r>
+              <w:rPr>
+                <w:rFonts w:ascii="Arial" w:eastAsia="Times New Roman" w:hAnsi="Arial" w:cs="Arial"/>
+                <w:color w:val="000000"/>
+                <w:sz w:val="24"/>
+                <w:szCs w:val="24"/>
+                <w:lang w:eastAsia="es-419"/>
+              </w:rPr>
+              <w:t>etupScenary</w:t>
+            </w:r>
+            <w:r>
+              <w:rPr>
+                <w:rFonts w:ascii="Arial" w:eastAsia="Times New Roman" w:hAnsi="Arial" w:cs="Arial"/>
+                <w:color w:val="000000"/>
+                <w:sz w:val="24"/>
+                <w:szCs w:val="24"/>
+                <w:lang w:eastAsia="es-419"/>
+              </w:rPr>
+              <w:t>3</w:t>
+            </w:r>
+          </w:p>
+        </w:tc>
+        <w:tc>
+          <w:tcPr>
+            <w:tcW w:w="0" w:type="auto"/>
+            <w:tcBorders>
+              <w:top w:val="single" w:sz="8" w:space="0" w:color="000000"/>
+              <w:left w:val="single" w:sz="8" w:space="0" w:color="000000"/>
+              <w:bottom w:val="single" w:sz="8" w:space="0" w:color="000000"/>
+              <w:right w:val="single" w:sz="8" w:space="0" w:color="000000"/>
+            </w:tcBorders>
+            <w:tcMar>
+              <w:top w:w="100" w:type="dxa"/>
+              <w:left w:w="100" w:type="dxa"/>
+              <w:bottom w:w="100" w:type="dxa"/>
+              <w:right w:w="100" w:type="dxa"/>
+            </w:tcMar>
+            <w:hideMark/>
+          </w:tcPr>
+          <w:p>
+            <w:pPr>
+              <w:autoSpaceDE w:val="0"/>
+              <w:autoSpaceDN w:val="0"/>
+              <w:adjustRightInd w:val="0"/>
+              <w:spacing w:after="0" w:line="240" w:lineRule="auto"/>
+              <w:rPr>
+                <w:rFonts w:ascii="Arial" w:hAnsi="Arial" w:cs="Arial"/>
+                <w:sz w:val="24"/>
+                <w:szCs w:val="24"/>
+                <w:lang w:val="es-CO"/>
+              </w:rPr>
+            </w:pPr>
+            <w:r>
+              <w:rPr>
+                <w:rFonts w:ascii="Arial" w:eastAsia="Times New Roman" w:hAnsi="Arial" w:cs="Arial"/>
+                <w:color w:val="000000"/>
+                <w:sz w:val="24"/>
+                <w:szCs w:val="24"/>
+                <w:lang w:eastAsia="es-419"/>
+              </w:rPr>
+              <w:t>“Amilcar”</w:t>
+            </w:r>
+          </w:p>
+        </w:tc>
+        <w:tc>
+          <w:tcPr>
+            <w:tcW w:w="0" w:type="auto"/>
+            <w:tcBorders>
+              <w:top w:val="single" w:sz="8" w:space="0" w:color="000000"/>
+              <w:left w:val="single" w:sz="8" w:space="0" w:color="000000"/>
+              <w:bottom w:val="single" w:sz="8" w:space="0" w:color="000000"/>
+              <w:right w:val="single" w:sz="8" w:space="0" w:color="000000"/>
+            </w:tcBorders>
+            <w:tcMar>
+              <w:top w:w="100" w:type="dxa"/>
+              <w:left w:w="100" w:type="dxa"/>
+              <w:bottom w:w="100" w:type="dxa"/>
+              <w:right w:w="100" w:type="dxa"/>
+            </w:tcMar>
+            <w:hideMark/>
+          </w:tcPr>
+          <w:p>
+            <w:pPr>
+              <w:spacing w:after="0" w:line="240" w:lineRule="auto"/>
+              <w:rPr>
+                <w:rFonts w:ascii="Arial" w:eastAsia="Times New Roman" w:hAnsi="Arial" w:cs="Arial"/>
+                <w:sz w:val="24"/>
+                <w:szCs w:val="24"/>
+                <w:lang w:eastAsia="es-419"/>
+              </w:rPr>
+            </w:pPr>
+            <w:r>
+              <w:rPr>
+                <w:rFonts w:ascii="Arial" w:eastAsia="Times New Roman" w:hAnsi="Arial" w:cs="Arial"/>
+                <w:color w:val="000000"/>
+                <w:sz w:val="24"/>
+                <w:szCs w:val="24"/>
+                <w:lang w:eastAsia="es-419"/>
+              </w:rPr>
+              <w:t>Efectivamente contiene la persona nombrada.</w:t>
+            </w:r>
+          </w:p>
+        </w:tc>
+      </w:tr>
+      <w:tr>
+        <w:tc>
+          <w:tcPr>
+            <w:tcW w:w="0" w:type="auto"/>
+            <w:tcBorders>
+              <w:top w:val="single" w:sz="8" w:space="0" w:color="000000"/>
+              <w:left w:val="single" w:sz="8" w:space="0" w:color="000000"/>
+              <w:bottom w:val="single" w:sz="8" w:space="0" w:color="000000"/>
+              <w:right w:val="single" w:sz="8" w:space="0" w:color="000000"/>
+            </w:tcBorders>
+            <w:tcMar>
+              <w:top w:w="100" w:type="dxa"/>
+              <w:left w:w="100" w:type="dxa"/>
+              <w:bottom w:w="100" w:type="dxa"/>
+              <w:right w:w="100" w:type="dxa"/>
+            </w:tcMar>
+          </w:tcPr>
+          <w:p>
+            <w:pPr>
+              <w:spacing w:after="0" w:line="240" w:lineRule="auto"/>
+              <w:rPr>
+                <w:rFonts w:ascii="Arial" w:eastAsia="Times New Roman" w:hAnsi="Arial" w:cs="Arial"/>
+                <w:color w:val="000000"/>
+                <w:sz w:val="24"/>
+                <w:szCs w:val="24"/>
+                <w:u w:val="single"/>
+                <w:lang w:eastAsia="es-419"/>
+              </w:rPr>
+            </w:pPr>
+            <w:proofErr w:type="spellStart"/>
+            <w:r>
+              <w:rPr>
+                <w:rFonts w:ascii="Arial" w:eastAsia="Times New Roman" w:hAnsi="Arial" w:cs="Arial"/>
+                <w:color w:val="000000"/>
+                <w:sz w:val="24"/>
+                <w:szCs w:val="24"/>
+                <w:lang w:eastAsia="es-419"/>
+              </w:rPr>
+              <w:t>ArbolAVL</w:t>
+            </w:r>
+            <w:proofErr w:type="spellEnd"/>
+          </w:p>
+        </w:tc>
+        <w:tc>
+          <w:tcPr>
+            <w:tcW w:w="0" w:type="auto"/>
+            <w:tcBorders>
+              <w:top w:val="single" w:sz="8" w:space="0" w:color="000000"/>
+              <w:left w:val="single" w:sz="8" w:space="0" w:color="000000"/>
+              <w:bottom w:val="single" w:sz="8" w:space="0" w:color="000000"/>
+              <w:right w:val="single" w:sz="8" w:space="0" w:color="000000"/>
+            </w:tcBorders>
+            <w:tcMar>
+              <w:top w:w="100" w:type="dxa"/>
+              <w:left w:w="100" w:type="dxa"/>
+              <w:bottom w:w="100" w:type="dxa"/>
+              <w:right w:w="100" w:type="dxa"/>
+            </w:tcMar>
+          </w:tcPr>
+          <w:p>
+            <w:pPr>
+              <w:spacing w:after="0" w:line="240" w:lineRule="auto"/>
+              <w:rPr>
+                <w:rFonts w:ascii="Arial" w:eastAsia="Times New Roman" w:hAnsi="Arial" w:cs="Arial"/>
+                <w:color w:val="000000"/>
+                <w:sz w:val="24"/>
+                <w:szCs w:val="24"/>
+                <w:lang w:eastAsia="es-419"/>
+              </w:rPr>
+            </w:pPr>
+            <w:proofErr w:type="spellStart"/>
+            <w:r>
+              <w:rPr>
+                <w:rFonts w:ascii="Arial" w:eastAsia="Times New Roman" w:hAnsi="Arial" w:cs="Arial"/>
+                <w:color w:val="000000"/>
+                <w:sz w:val="24"/>
+                <w:szCs w:val="24"/>
+                <w:lang w:eastAsia="es-419"/>
+              </w:rPr>
+              <w:t>add</w:t>
+            </w:r>
+            <w:proofErr w:type="spellEnd"/>
+          </w:p>
+        </w:tc>
+        <w:tc>
+          <w:tcPr>
+            <w:tcW w:w="0" w:type="auto"/>
+            <w:tcBorders>
+              <w:top w:val="single" w:sz="8" w:space="0" w:color="000000"/>
+              <w:left w:val="single" w:sz="8" w:space="0" w:color="000000"/>
+              <w:bottom w:val="single" w:sz="8" w:space="0" w:color="000000"/>
+              <w:right w:val="single" w:sz="8" w:space="0" w:color="000000"/>
+            </w:tcBorders>
+            <w:tcMar>
+              <w:top w:w="100" w:type="dxa"/>
+              <w:left w:w="100" w:type="dxa"/>
+              <w:bottom w:w="100" w:type="dxa"/>
+              <w:right w:w="100" w:type="dxa"/>
+            </w:tcMar>
+          </w:tcPr>
+          <w:p>
+            <w:pPr>
+              <w:spacing w:after="0" w:line="240" w:lineRule="auto"/>
+              <w:rPr>
+                <w:rFonts w:ascii="Arial" w:eastAsia="Times New Roman" w:hAnsi="Arial" w:cs="Arial"/>
+                <w:color w:val="000000"/>
+                <w:sz w:val="24"/>
+                <w:szCs w:val="24"/>
+                <w:u w:val="single"/>
+                <w:lang w:eastAsia="es-419"/>
+              </w:rPr>
+            </w:pPr>
+            <w:r>
+              <w:rPr>
+                <w:rFonts w:ascii="Arial" w:eastAsia="Times New Roman" w:hAnsi="Arial" w:cs="Arial"/>
+                <w:color w:val="000000"/>
+                <w:sz w:val="24"/>
+                <w:szCs w:val="24"/>
+                <w:lang w:eastAsia="es-419"/>
+              </w:rPr>
+              <w:t>SetupScenary</w:t>
+            </w:r>
+            <w:r>
+              <w:rPr>
+                <w:rFonts w:ascii="Arial" w:eastAsia="Times New Roman" w:hAnsi="Arial" w:cs="Arial"/>
+                <w:color w:val="000000"/>
+                <w:sz w:val="24"/>
+                <w:szCs w:val="24"/>
+                <w:lang w:eastAsia="es-419"/>
+              </w:rPr>
+              <w:t>3</w:t>
+            </w:r>
+          </w:p>
+        </w:tc>
+        <w:tc>
+          <w:tcPr>
+            <w:tcW w:w="0" w:type="auto"/>
+            <w:tcBorders>
+              <w:top w:val="single" w:sz="8" w:space="0" w:color="000000"/>
+              <w:left w:val="single" w:sz="8" w:space="0" w:color="000000"/>
+              <w:bottom w:val="single" w:sz="8" w:space="0" w:color="000000"/>
+              <w:right w:val="single" w:sz="8" w:space="0" w:color="000000"/>
+            </w:tcBorders>
+            <w:tcMar>
+              <w:top w:w="100" w:type="dxa"/>
+              <w:left w:w="100" w:type="dxa"/>
+              <w:bottom w:w="100" w:type="dxa"/>
+              <w:right w:w="100" w:type="dxa"/>
+            </w:tcMar>
+          </w:tcPr>
+          <w:p>
+            <w:pPr>
+              <w:spacing w:after="0" w:line="240" w:lineRule="auto"/>
+              <w:rPr>
+                <w:rFonts w:ascii="Arial" w:eastAsia="Times New Roman" w:hAnsi="Arial" w:cs="Arial"/>
+                <w:color w:val="000000"/>
+                <w:sz w:val="24"/>
+                <w:szCs w:val="24"/>
+                <w:lang w:eastAsia="es-419"/>
+              </w:rPr>
+            </w:pPr>
+            <w:r>
+              <w:rPr>
+                <w:rFonts w:ascii="Arial" w:hAnsi="Arial" w:cs="Arial"/>
+                <w:sz w:val="24"/>
+                <w:szCs w:val="24"/>
+                <w:lang w:val="es-CO"/>
+              </w:rPr>
+              <w:t>“Sara”</w:t>
+            </w:r>
+          </w:p>
+        </w:tc>
+        <w:tc>
+          <w:tcPr>
+            <w:tcW w:w="0" w:type="auto"/>
+            <w:tcBorders>
+              <w:top w:val="single" w:sz="8" w:space="0" w:color="000000"/>
+              <w:left w:val="single" w:sz="8" w:space="0" w:color="000000"/>
+              <w:bottom w:val="single" w:sz="8" w:space="0" w:color="000000"/>
+              <w:right w:val="single" w:sz="8" w:space="0" w:color="000000"/>
+            </w:tcBorders>
+            <w:tcMar>
+              <w:top w:w="100" w:type="dxa"/>
+              <w:left w:w="100" w:type="dxa"/>
+              <w:bottom w:w="100" w:type="dxa"/>
+              <w:right w:w="100" w:type="dxa"/>
+            </w:tcMar>
+          </w:tcPr>
+          <w:p>
+            <w:pPr>
+              <w:spacing w:after="0" w:line="240" w:lineRule="auto"/>
+              <w:rPr>
+                <w:rFonts w:ascii="Arial" w:eastAsia="Times New Roman" w:hAnsi="Arial" w:cs="Arial"/>
+                <w:color w:val="000000"/>
+                <w:sz w:val="24"/>
+                <w:szCs w:val="24"/>
+                <w:u w:val="single"/>
+                <w:lang w:eastAsia="es-419"/>
+              </w:rPr>
+            </w:pPr>
+            <w:r>
+              <w:rPr>
+                <w:rFonts w:ascii="Arial" w:eastAsia="Times New Roman" w:hAnsi="Arial" w:cs="Arial"/>
+                <w:color w:val="000000"/>
+                <w:sz w:val="24"/>
+                <w:szCs w:val="24"/>
+                <w:lang w:eastAsia="es-419"/>
+              </w:rPr>
+              <w:t>No</w:t>
+            </w:r>
+            <w:r>
+              <w:rPr>
+                <w:rFonts w:ascii="Arial" w:eastAsia="Times New Roman" w:hAnsi="Arial" w:cs="Arial"/>
+                <w:color w:val="000000"/>
+                <w:sz w:val="24"/>
+                <w:szCs w:val="24"/>
+                <w:lang w:eastAsia="es-419"/>
+              </w:rPr>
+              <w:t xml:space="preserve"> contiene la persona nombrada.</w:t>
+            </w:r>
+          </w:p>
+        </w:tc>
+      </w:tr>
+    </w:tbl>
+    <w:p>
+      <w:pPr>
+        <w:rPr>
+          <w:rFonts w:ascii="Arial" w:hAnsi="Arial" w:cs="Arial"/>
+          <w:sz w:val="24"/>
+          <w:szCs w:val="24"/>
+          <w:u w:val="single"/>
+        </w:rPr>
+      </w:pPr>
+    </w:p>
+    <w:p>
+      <w:pPr>
+        <w:rPr>
+          <w:rFonts w:ascii="Arial" w:hAnsi="Arial" w:cs="Arial"/>
+          <w:sz w:val="24"/>
+          <w:szCs w:val="24"/>
+          <w:u w:val="single"/>
         </w:rPr>
       </w:pPr>
     </w:p>
@@ -2914,47 +4229,7 @@
                 <w:szCs w:val="24"/>
                 <w:lang w:eastAsia="es-419"/>
               </w:rPr>
-              <w:t xml:space="preserve"> </w:t>
-            </w:r>
-            <w:r>
-              <w:rPr>
-                <w:rFonts w:ascii="Arial" w:eastAsia="Times New Roman" w:hAnsi="Arial" w:cs="Arial"/>
-                <w:color w:val="000000"/>
-                <w:sz w:val="24"/>
-                <w:szCs w:val="24"/>
-                <w:lang w:eastAsia="es-419"/>
-              </w:rPr>
-              <w:t xml:space="preserve">Validar que </w:t>
-            </w:r>
-            <w:r>
-              <w:rPr>
-                <w:rFonts w:ascii="Arial" w:eastAsia="Times New Roman" w:hAnsi="Arial" w:cs="Arial"/>
-                <w:color w:val="000000"/>
-                <w:sz w:val="24"/>
-                <w:szCs w:val="24"/>
-                <w:lang w:eastAsia="es-419"/>
-              </w:rPr>
-              <w:t xml:space="preserve">el árbol AVL realiza satisfactoriamente las rotaciones a la izquierda </w:t>
-            </w:r>
-            <w:r>
-              <w:rPr>
-                <w:rFonts w:ascii="Arial" w:eastAsia="Times New Roman" w:hAnsi="Arial" w:cs="Arial"/>
-                <w:color w:val="000000"/>
-                <w:sz w:val="24"/>
-                <w:szCs w:val="24"/>
-                <w:lang w:eastAsia="es-419"/>
-              </w:rPr>
-              <w:t>y a la derecha manteniendo</w:t>
-            </w:r>
-            <w:r>
-              <w:rPr>
-                <w:rFonts w:ascii="Arial" w:eastAsia="Times New Roman" w:hAnsi="Arial" w:cs="Arial"/>
-                <w:color w:val="000000"/>
-                <w:sz w:val="24"/>
-                <w:szCs w:val="24"/>
-                <w:lang w:eastAsia="es-419"/>
-              </w:rPr>
-              <w:t xml:space="preserve"> el árbol correctamente equilibrado.</w:t>
+              <w:t xml:space="preserve"> Validar que el árbol AVL realiza satisfactoriamente las rotaciones a la izquierda y a la derecha manteniendo el árbol correctamente equilibrado.</w:t>
             </w:r>
           </w:p>
         </w:tc>
@@ -3202,6 +4477,7 @@
                 <w:lang w:eastAsia="es-419"/>
               </w:rPr>
             </w:pPr>
+            <w:proofErr w:type="spellStart"/>
             <w:r>
               <w:rPr>
                 <w:rFonts w:ascii="Arial" w:eastAsia="Times New Roman" w:hAnsi="Arial" w:cs="Arial"/>
@@ -3212,35 +4488,37 @@
               </w:rPr>
               <w:t>ArbolAVL</w:t>
             </w:r>
-          </w:p>
-        </w:tc>
-        <w:tc>
-          <w:tcPr>
-            <w:tcW w:w="0" w:type="auto"/>
-            <w:tcBorders>
-              <w:top w:val="single" w:sz="8" w:space="0" w:color="000000"/>
-              <w:left w:val="single" w:sz="8" w:space="0" w:color="000000"/>
-              <w:bottom w:val="single" w:sz="8" w:space="0" w:color="000000"/>
-              <w:right w:val="single" w:sz="8" w:space="0" w:color="000000"/>
-            </w:tcBorders>
-            <w:tcMar>
-              <w:top w:w="100" w:type="dxa"/>
-              <w:left w:w="100" w:type="dxa"/>
-              <w:bottom w:w="100" w:type="dxa"/>
-              <w:right w:w="100" w:type="dxa"/>
-            </w:tcMar>
-            <w:hideMark/>
-          </w:tcPr>
-          <w:p>
-            <w:pPr>
-              <w:spacing w:after="0" w:line="240" w:lineRule="auto"/>
-              <w:rPr>
-                <w:rFonts w:ascii="Arial" w:eastAsia="Times New Roman" w:hAnsi="Arial" w:cs="Arial"/>
-                <w:sz w:val="24"/>
-                <w:szCs w:val="24"/>
-                <w:lang w:eastAsia="es-419"/>
-              </w:rPr>
-            </w:pPr>
+            <w:proofErr w:type="spellEnd"/>
+          </w:p>
+        </w:tc>
+        <w:tc>
+          <w:tcPr>
+            <w:tcW w:w="0" w:type="auto"/>
+            <w:tcBorders>
+              <w:top w:val="single" w:sz="8" w:space="0" w:color="000000"/>
+              <w:left w:val="single" w:sz="8" w:space="0" w:color="000000"/>
+              <w:bottom w:val="single" w:sz="8" w:space="0" w:color="000000"/>
+              <w:right w:val="single" w:sz="8" w:space="0" w:color="000000"/>
+            </w:tcBorders>
+            <w:tcMar>
+              <w:top w:w="100" w:type="dxa"/>
+              <w:left w:w="100" w:type="dxa"/>
+              <w:bottom w:w="100" w:type="dxa"/>
+              <w:right w:w="100" w:type="dxa"/>
+            </w:tcMar>
+            <w:hideMark/>
+          </w:tcPr>
+          <w:p>
+            <w:pPr>
+              <w:spacing w:after="0" w:line="240" w:lineRule="auto"/>
+              <w:rPr>
+                <w:rFonts w:ascii="Arial" w:eastAsia="Times New Roman" w:hAnsi="Arial" w:cs="Arial"/>
+                <w:sz w:val="24"/>
+                <w:szCs w:val="24"/>
+                <w:lang w:eastAsia="es-419"/>
+              </w:rPr>
+            </w:pPr>
+            <w:proofErr w:type="spellStart"/>
             <w:r>
               <w:rPr>
                 <w:rFonts w:ascii="Arial" w:eastAsia="Times New Roman" w:hAnsi="Arial" w:cs="Arial"/>
@@ -3250,64 +4528,45 @@
               </w:rPr>
               <w:t>rotacionSimpreDerecha</w:t>
             </w:r>
-          </w:p>
-        </w:tc>
-        <w:tc>
-          <w:tcPr>
-            <w:tcW w:w="0" w:type="auto"/>
-            <w:tcBorders>
-              <w:top w:val="single" w:sz="8" w:space="0" w:color="000000"/>
-              <w:left w:val="single" w:sz="8" w:space="0" w:color="000000"/>
-              <w:bottom w:val="single" w:sz="8" w:space="0" w:color="000000"/>
-              <w:right w:val="single" w:sz="8" w:space="0" w:color="000000"/>
-            </w:tcBorders>
-            <w:tcMar>
-              <w:top w:w="100" w:type="dxa"/>
-              <w:left w:w="100" w:type="dxa"/>
-              <w:bottom w:w="100" w:type="dxa"/>
-              <w:right w:w="100" w:type="dxa"/>
-            </w:tcMar>
-            <w:hideMark/>
-          </w:tcPr>
-          <w:p>
-            <w:pPr>
-              <w:spacing w:after="0" w:line="240" w:lineRule="auto"/>
-              <w:rPr>
-                <w:rFonts w:ascii="Arial" w:eastAsia="Times New Roman" w:hAnsi="Arial" w:cs="Arial"/>
-                <w:sz w:val="24"/>
-                <w:szCs w:val="24"/>
-                <w:lang w:eastAsia="es-419"/>
-              </w:rPr>
-            </w:pPr>
-            <w:r>
-              <w:rPr>
-                <w:rFonts w:ascii="Arial" w:eastAsia="Times New Roman" w:hAnsi="Arial" w:cs="Arial"/>
-                <w:color w:val="000000"/>
-                <w:sz w:val="24"/>
-                <w:szCs w:val="24"/>
-                <w:lang w:eastAsia="es-419"/>
-              </w:rPr>
-              <w:t>S</w:t>
-            </w:r>
-            <w:r>
-              <w:rPr>
-                <w:rFonts w:ascii="Arial" w:eastAsia="Times New Roman" w:hAnsi="Arial" w:cs="Arial"/>
-                <w:color w:val="000000"/>
-                <w:sz w:val="24"/>
-                <w:szCs w:val="24"/>
-                <w:lang w:eastAsia="es-419"/>
-              </w:rPr>
-              <w:t>etupScenary</w:t>
-            </w:r>
-            <w:r>
-              <w:rPr>
-                <w:rFonts w:ascii="Arial" w:eastAsia="Times New Roman" w:hAnsi="Arial" w:cs="Arial"/>
-                <w:color w:val="000000"/>
-                <w:sz w:val="24"/>
-                <w:szCs w:val="24"/>
-                <w:lang w:eastAsia="es-419"/>
-              </w:rPr>
-              <w:t>4</w:t>
+            <w:proofErr w:type="spellEnd"/>
+          </w:p>
+        </w:tc>
+        <w:tc>
+          <w:tcPr>
+            <w:tcW w:w="0" w:type="auto"/>
+            <w:tcBorders>
+              <w:top w:val="single" w:sz="8" w:space="0" w:color="000000"/>
+              <w:left w:val="single" w:sz="8" w:space="0" w:color="000000"/>
+              <w:bottom w:val="single" w:sz="8" w:space="0" w:color="000000"/>
+              <w:right w:val="single" w:sz="8" w:space="0" w:color="000000"/>
+            </w:tcBorders>
+            <w:tcMar>
+              <w:top w:w="100" w:type="dxa"/>
+              <w:left w:w="100" w:type="dxa"/>
+              <w:bottom w:w="100" w:type="dxa"/>
+              <w:right w:w="100" w:type="dxa"/>
+            </w:tcMar>
+            <w:hideMark/>
+          </w:tcPr>
+          <w:p>
+            <w:pPr>
+              <w:spacing w:after="0" w:line="240" w:lineRule="auto"/>
+              <w:rPr>
+                <w:rFonts w:ascii="Arial" w:eastAsia="Times New Roman" w:hAnsi="Arial" w:cs="Arial"/>
+                <w:sz w:val="24"/>
+                <w:szCs w:val="24"/>
+                <w:lang w:eastAsia="es-419"/>
+              </w:rPr>
+            </w:pPr>
+            <w:r>
+              <w:rPr>
+                <w:rFonts w:ascii="Arial" w:eastAsia="Times New Roman" w:hAnsi="Arial" w:cs="Arial"/>
+                <w:color w:val="000000"/>
+                <w:sz w:val="24"/>
+                <w:szCs w:val="24"/>
+                <w:lang w:eastAsia="es-419"/>
+              </w:rPr>
+              <w:t>SetupScenary4</w:t>
             </w:r>
           </w:p>
         </w:tc>
@@ -3348,6 +4607,8 @@
               </w:rPr>
               <w:t>nodo</w:t>
             </w:r>
+            <w:bookmarkStart w:id="0" w:name="_GoBack"/>
+            <w:bookmarkEnd w:id="0"/>
           </w:p>
         </w:tc>
         <w:tc>
@@ -3417,6 +4678,7 @@
                 <w:lang w:eastAsia="es-419"/>
               </w:rPr>
             </w:pPr>
+            <w:proofErr w:type="spellStart"/>
             <w:r>
               <w:rPr>
                 <w:rFonts w:ascii="Arial" w:eastAsia="Times New Roman" w:hAnsi="Arial" w:cs="Arial"/>
@@ -3427,6 +4689,7 @@
               </w:rPr>
               <w:t>ArbolAVL</w:t>
             </w:r>
+            <w:proofErr w:type="spellEnd"/>
           </w:p>
         </w:tc>
         <w:tc>
@@ -3457,72 +4720,55 @@
                 <w:lang w:eastAsia="es-419"/>
               </w:rPr>
             </w:pPr>
-            <w:r>
-              <w:rPr>
-                <w:rFonts w:ascii="Arial" w:eastAsia="Times New Roman" w:hAnsi="Arial" w:cs="Arial"/>
-                <w:sz w:val="24"/>
-                <w:szCs w:val="24"/>
-                <w:lang w:eastAsia="es-419"/>
-              </w:rPr>
-              <w:t>rotacionSimpre</w:t>
-            </w:r>
-            <w:r>
-              <w:rPr>
-                <w:rFonts w:ascii="Arial" w:eastAsia="Times New Roman" w:hAnsi="Arial" w:cs="Arial"/>
-                <w:sz w:val="24"/>
-                <w:szCs w:val="24"/>
-                <w:lang w:eastAsia="es-419"/>
-              </w:rPr>
-              <w:t>Izquierda</w:t>
-            </w:r>
-          </w:p>
-        </w:tc>
-        <w:tc>
-          <w:tcPr>
-            <w:tcW w:w="0" w:type="auto"/>
-            <w:tcBorders>
-              <w:top w:val="single" w:sz="8" w:space="0" w:color="000000"/>
-              <w:left w:val="single" w:sz="8" w:space="0" w:color="000000"/>
-              <w:bottom w:val="single" w:sz="8" w:space="0" w:color="000000"/>
-              <w:right w:val="single" w:sz="8" w:space="0" w:color="000000"/>
-            </w:tcBorders>
-            <w:tcMar>
-              <w:top w:w="100" w:type="dxa"/>
-              <w:left w:w="100" w:type="dxa"/>
-              <w:bottom w:w="100" w:type="dxa"/>
-              <w:right w:w="100" w:type="dxa"/>
-            </w:tcMar>
-          </w:tcPr>
-          <w:p>
-            <w:pPr>
-              <w:spacing w:after="0" w:line="240" w:lineRule="auto"/>
-              <w:rPr>
-                <w:rFonts w:ascii="Arial" w:eastAsia="Times New Roman" w:hAnsi="Arial" w:cs="Arial"/>
-                <w:color w:val="000000"/>
-                <w:sz w:val="24"/>
-                <w:szCs w:val="24"/>
-                <w:lang w:eastAsia="es-419"/>
-              </w:rPr>
-            </w:pPr>
-            <w:r>
-              <w:rPr>
-                <w:rFonts w:ascii="Arial" w:eastAsia="Times New Roman" w:hAnsi="Arial" w:cs="Arial"/>
-                <w:color w:val="000000"/>
-                <w:sz w:val="24"/>
-                <w:szCs w:val="24"/>
-                <w:lang w:eastAsia="es-419"/>
-              </w:rPr>
-              <w:t>setupScenary</w:t>
-            </w:r>
-            <w:r>
-              <w:rPr>
-                <w:rFonts w:ascii="Arial" w:eastAsia="Times New Roman" w:hAnsi="Arial" w:cs="Arial"/>
-                <w:color w:val="000000"/>
-                <w:sz w:val="24"/>
-                <w:szCs w:val="24"/>
-                <w:lang w:eastAsia="es-419"/>
-              </w:rPr>
-              <w:t>5</w:t>
+            <w:proofErr w:type="spellStart"/>
+            <w:r>
+              <w:rPr>
+                <w:rFonts w:ascii="Arial" w:eastAsia="Times New Roman" w:hAnsi="Arial" w:cs="Arial"/>
+                <w:sz w:val="24"/>
+                <w:szCs w:val="24"/>
+                <w:lang w:eastAsia="es-419"/>
+              </w:rPr>
+              <w:t>rotacionSimpreIzquierda</w:t>
+            </w:r>
+            <w:proofErr w:type="spellEnd"/>
+          </w:p>
+        </w:tc>
+        <w:tc>
+          <w:tcPr>
+            <w:tcW w:w="0" w:type="auto"/>
+            <w:tcBorders>
+              <w:top w:val="single" w:sz="8" w:space="0" w:color="000000"/>
+              <w:left w:val="single" w:sz="8" w:space="0" w:color="000000"/>
+              <w:bottom w:val="single" w:sz="8" w:space="0" w:color="000000"/>
+              <w:right w:val="single" w:sz="8" w:space="0" w:color="000000"/>
+            </w:tcBorders>
+            <w:tcMar>
+              <w:top w:w="100" w:type="dxa"/>
+              <w:left w:w="100" w:type="dxa"/>
+              <w:bottom w:w="100" w:type="dxa"/>
+              <w:right w:w="100" w:type="dxa"/>
+            </w:tcMar>
+          </w:tcPr>
+          <w:p>
+            <w:pPr>
+              <w:spacing w:after="0" w:line="240" w:lineRule="auto"/>
+              <w:rPr>
+                <w:rFonts w:ascii="Arial" w:eastAsia="Times New Roman" w:hAnsi="Arial" w:cs="Arial"/>
+                <w:color w:val="000000"/>
+                <w:sz w:val="24"/>
+                <w:szCs w:val="24"/>
+                <w:lang w:eastAsia="es-419"/>
+              </w:rPr>
+            </w:pPr>
+            <w:r>
+              <w:rPr>
+                <w:rFonts w:ascii="Arial" w:eastAsia="Times New Roman" w:hAnsi="Arial" w:cs="Arial"/>
+                <w:color w:val="000000"/>
+                <w:sz w:val="24"/>
+                <w:szCs w:val="24"/>
+                <w:lang w:eastAsia="es-419"/>
+              </w:rPr>
+              <w:t>setupScenary5</w:t>
             </w:r>
           </w:p>
         </w:tc>
@@ -3599,25 +4845,7 @@
                 <w:szCs w:val="24"/>
                 <w:lang w:eastAsia="es-419"/>
               </w:rPr>
-              <w:t xml:space="preserve">Retorna un nodo con rotación simple a la </w:t>
-            </w:r>
-            <w:r>
-              <w:rPr>
-                <w:rFonts w:ascii="Arial" w:eastAsia="Times New Roman" w:hAnsi="Arial" w:cs="Arial"/>
-                <w:sz w:val="24"/>
-                <w:szCs w:val="24"/>
-                <w:lang w:eastAsia="es-419"/>
-              </w:rPr>
-              <w:t>izquierda</w:t>
-            </w:r>
-            <w:r>
-              <w:rPr>
-                <w:rFonts w:ascii="Arial" w:eastAsia="Times New Roman" w:hAnsi="Arial" w:cs="Arial"/>
-                <w:sz w:val="24"/>
-                <w:szCs w:val="24"/>
-                <w:lang w:eastAsia="es-419"/>
-              </w:rPr>
-              <w:t>.</w:t>
+              <w:t>Retorna un nodo con rotación simple a la izquierda.</w:t>
             </w:r>
           </w:p>
         </w:tc>

</xml_diff>